<commit_message>
use case diagram modify
</commit_message>
<xml_diff>
--- a/Requirment_Document/系統需求文件.docx
+++ b/Requirment_Document/系統需求文件.docx
@@ -564,7 +564,7 @@
                                         <pic:cNvPicPr/>
                                       </pic:nvPicPr>
                                       <pic:blipFill rotWithShape="1">
-                                        <a:blip r:embed="rId10">
+                                        <a:blip r:embed="rId12">
                                           <a:extLst>
                                             <a:ext uri="{28A0092B-C50C-407E-A947-70E740481C1C}">
                                               <a14:useLocalDpi xmlns:a14="http://schemas.microsoft.com/office/drawing/2010/main" val="0"/>
@@ -2682,7 +2682,7 @@
                     <pic:cNvPicPr/>
                   </pic:nvPicPr>
                   <pic:blipFill>
-                    <a:blip r:embed="rId12">
+                    <a:blip r:embed="rId13">
                       <a:extLst>
                         <a:ext uri="{28A0092B-C50C-407E-A947-70E740481C1C}">
                           <a14:useLocalDpi xmlns:a14="http://schemas.microsoft.com/office/drawing/2010/main" val="0"/>
@@ -3207,7 +3207,7 @@
                     <pic:cNvPicPr/>
                   </pic:nvPicPr>
                   <pic:blipFill>
-                    <a:blip r:embed="rId13">
+                    <a:blip r:embed="rId14">
                       <a:extLst>
                         <a:ext uri="{28A0092B-C50C-407E-A947-70E740481C1C}">
                           <a14:useLocalDpi xmlns:a14="http://schemas.microsoft.com/office/drawing/2010/main" val="0"/>
@@ -3499,7 +3499,7 @@
                     <pic:cNvPicPr/>
                   </pic:nvPicPr>
                   <pic:blipFill>
-                    <a:blip r:embed="rId14">
+                    <a:blip r:embed="rId15">
                       <a:extLst>
                         <a:ext uri="{28A0092B-C50C-407E-A947-70E740481C1C}">
                           <a14:useLocalDpi xmlns:a14="http://schemas.microsoft.com/office/drawing/2010/main" val="0"/>
@@ -3591,7 +3591,7 @@
                     <pic:cNvPicPr/>
                   </pic:nvPicPr>
                   <pic:blipFill>
-                    <a:blip r:embed="rId15">
+                    <a:blip r:embed="rId16">
                       <a:extLst>
                         <a:ext uri="{28A0092B-C50C-407E-A947-70E740481C1C}">
                           <a14:useLocalDpi xmlns:a14="http://schemas.microsoft.com/office/drawing/2010/main" val="0"/>
@@ -3749,16 +3749,7 @@
           <w:rFonts w:ascii="微軟正黑體" w:eastAsia="微軟正黑體" w:hAnsi="微軟正黑體" w:cs="微軟正黑體" w:hint="eastAsia"/>
           <w:lang w:eastAsia="zh-TW"/>
         </w:rPr>
-        <w:t>切換到員工一覽表頁面，會看到目前工廠中有哪些員工以及他們的身分。先按下欲刪除員工</w:t>
-      </w:r>
-      <w:bookmarkStart w:id="0" w:name="_GoBack"/>
-      <w:bookmarkEnd w:id="0"/>
-      <w:r>
-        <w:rPr>
-          <w:rFonts w:ascii="微軟正黑體" w:eastAsia="微軟正黑體" w:hAnsi="微軟正黑體" w:cs="微軟正黑體" w:hint="eastAsia"/>
-          <w:lang w:eastAsia="zh-TW"/>
-        </w:rPr>
-        <w:t>的ID，然後按下頁面下方的「Remove」按鍵即可刪除該名員工。</w:t>
+        <w:t>切換到員工一覽表頁面，會看到目前工廠中有哪些員工以及他們的身分。先按下欲刪除員工的ID，然後按下頁面下方的「Remove」按鍵即可刪除該名員工。</w:t>
       </w:r>
     </w:p>
     <w:p>
@@ -3865,33 +3856,19 @@
         <w:spacing w:line="276" w:lineRule="auto"/>
         <w:ind w:left="1560"/>
         <w:rPr>
-          <w:rFonts w:eastAsia="微軟正黑體" w:hint="eastAsia"/>
-          <w:b/>
-          <w:sz w:val="24"/>
-          <w:szCs w:val="24"/>
-          <w:lang w:eastAsia="zh-TW"/>
-        </w:rPr>
-      </w:pPr>
-      <w:r>
-        <w:rPr>
-          <w:rFonts w:ascii="微軟正黑體" w:eastAsia="微軟正黑體" w:hAnsi="微軟正黑體" w:cs="微軟正黑體" w:hint="eastAsia"/>
-          <w:lang w:eastAsia="zh-TW"/>
-        </w:rPr>
-        <w:t>切換到員工一覽表頁面，會看到目前工廠中有哪些員工以及他們的身分。先按下欲</w:t>
-      </w:r>
-      <w:r>
-        <w:rPr>
-          <w:rFonts w:ascii="微軟正黑體" w:eastAsia="微軟正黑體" w:hAnsi="微軟正黑體" w:cs="微軟正黑體" w:hint="eastAsia"/>
-          <w:lang w:eastAsia="zh-TW"/>
-        </w:rPr>
-        <w:t>調整</w:t>
-      </w:r>
-      <w:r>
-        <w:rPr>
-          <w:rFonts w:ascii="微軟正黑體" w:eastAsia="微軟正黑體" w:hAnsi="微軟正黑體" w:cs="微軟正黑體" w:hint="eastAsia"/>
-          <w:lang w:eastAsia="zh-TW"/>
-        </w:rPr>
-        <w:t>員工的ID，然後按下頁面下方的「</w:t>
+          <w:rFonts w:eastAsia="微軟正黑體"/>
+          <w:b/>
+          <w:sz w:val="24"/>
+          <w:szCs w:val="24"/>
+          <w:lang w:eastAsia="zh-TW"/>
+        </w:rPr>
+      </w:pPr>
+      <w:r>
+        <w:rPr>
+          <w:rFonts w:ascii="微軟正黑體" w:eastAsia="微軟正黑體" w:hAnsi="微軟正黑體" w:cs="微軟正黑體" w:hint="eastAsia"/>
+          <w:lang w:eastAsia="zh-TW"/>
+        </w:rPr>
+        <w:t>切換到員工一覽表頁面，會看到目前工廠中有哪些員工以及他們的身分。先按下欲調整員工的ID，然後按下頁面下方的「</w:t>
       </w:r>
       <w:r>
         <w:rPr>
@@ -3905,77 +3882,7 @@
           <w:rFonts w:ascii="微軟正黑體" w:eastAsia="微軟正黑體" w:hAnsi="微軟正黑體" w:cs="微軟正黑體" w:hint="eastAsia"/>
           <w:lang w:eastAsia="zh-TW"/>
         </w:rPr>
-        <w:t>」按鍵</w:t>
-      </w:r>
-      <w:r>
-        <w:rPr>
-          <w:rFonts w:ascii="微軟正黑體" w:eastAsia="微軟正黑體" w:hAnsi="微軟正黑體" w:cs="微軟正黑體" w:hint="eastAsia"/>
-          <w:lang w:eastAsia="zh-TW"/>
-        </w:rPr>
-        <w:t>，</w:t>
-      </w:r>
-      <w:r>
-        <w:rPr>
-          <w:rFonts w:ascii="微軟正黑體" w:eastAsia="微軟正黑體" w:hAnsi="微軟正黑體" w:cs="微軟正黑體" w:hint="eastAsia"/>
-          <w:lang w:eastAsia="zh-TW"/>
-        </w:rPr>
-        <w:t>會跳出</w:t>
-      </w:r>
-      <w:r>
-        <w:rPr>
-          <w:rFonts w:ascii="微軟正黑體" w:eastAsia="微軟正黑體" w:hAnsi="微軟正黑體" w:cs="微軟正黑體" w:hint="eastAsia"/>
-          <w:lang w:eastAsia="zh-TW"/>
-        </w:rPr>
-        <w:t>調整</w:t>
-      </w:r>
-      <w:r>
-        <w:rPr>
-          <w:rFonts w:ascii="微軟正黑體" w:eastAsia="微軟正黑體" w:hAnsi="微軟正黑體" w:cs="微軟正黑體" w:hint="eastAsia"/>
-          <w:lang w:eastAsia="zh-TW"/>
-        </w:rPr>
-        <w:t>人員視窗，</w:t>
-      </w:r>
-      <w:r>
-        <w:rPr>
-          <w:rFonts w:ascii="微軟正黑體" w:eastAsia="微軟正黑體" w:hAnsi="微軟正黑體" w:cs="微軟正黑體" w:hint="eastAsia"/>
-          <w:lang w:eastAsia="zh-TW"/>
-        </w:rPr>
-        <w:t>ID即鎖定為欲調整人員之ID，</w:t>
-      </w:r>
-      <w:r>
-        <w:rPr>
-          <w:rFonts w:ascii="微軟正黑體" w:eastAsia="微軟正黑體" w:hAnsi="微軟正黑體" w:cs="微軟正黑體" w:hint="eastAsia"/>
-          <w:lang w:eastAsia="zh-TW"/>
-        </w:rPr>
-        <w:t>在視窗中輸入欲</w:t>
-      </w:r>
-      <w:r>
-        <w:rPr>
-          <w:rFonts w:ascii="微軟正黑體" w:eastAsia="微軟正黑體" w:hAnsi="微軟正黑體" w:cs="微軟正黑體" w:hint="eastAsia"/>
-          <w:lang w:eastAsia="zh-TW"/>
-        </w:rPr>
-        <w:t>調整</w:t>
-      </w:r>
-      <w:r>
-        <w:rPr>
-          <w:rFonts w:ascii="微軟正黑體" w:eastAsia="微軟正黑體" w:hAnsi="微軟正黑體" w:cs="微軟正黑體" w:hint="eastAsia"/>
-          <w:lang w:eastAsia="zh-TW"/>
-        </w:rPr>
-        <w:t>人員、姓名、性別、職位及部門，按下「OK」即可</w:t>
-      </w:r>
-      <w:r>
-        <w:rPr>
-          <w:rFonts w:ascii="微軟正黑體" w:eastAsia="微軟正黑體" w:hAnsi="微軟正黑體" w:cs="微軟正黑體" w:hint="eastAsia"/>
-          <w:lang w:eastAsia="zh-TW"/>
-        </w:rPr>
-        <w:t>調整</w:t>
-      </w:r>
-      <w:r>
-        <w:rPr>
-          <w:rFonts w:ascii="微軟正黑體" w:eastAsia="微軟正黑體" w:hAnsi="微軟正黑體" w:cs="微軟正黑體" w:hint="eastAsia"/>
-          <w:lang w:eastAsia="zh-TW"/>
-        </w:rPr>
-        <w:t>人員。</w:t>
+        <w:t>」按鍵，會跳出調整人員視窗，ID即鎖定為欲調整人員之ID，在視窗中輸入欲調整人員、姓名、性別、職位及部門，按下「OK」即可調整人員。</w:t>
       </w:r>
     </w:p>
     <w:p>
@@ -4057,7 +3964,7 @@
         <w:spacing w:line="276" w:lineRule="auto"/>
         <w:ind w:left="1560"/>
         <w:rPr>
-          <w:rFonts w:ascii="微軟正黑體" w:eastAsia="微軟正黑體" w:hAnsi="微軟正黑體" w:cs="微軟正黑體" w:hint="eastAsia"/>
+          <w:rFonts w:ascii="微軟正黑體" w:eastAsia="微軟正黑體" w:hAnsi="微軟正黑體" w:cs="微軟正黑體"/>
           <w:lang w:eastAsia="zh-TW"/>
         </w:rPr>
       </w:pPr>
@@ -4096,7 +4003,7 @@
         <w:spacing w:line="276" w:lineRule="auto"/>
         <w:ind w:left="1560"/>
         <w:rPr>
-          <w:rFonts w:ascii="微軟正黑體" w:eastAsia="微軟正黑體" w:hAnsi="微軟正黑體" w:cs="微軟正黑體" w:hint="eastAsia"/>
+          <w:rFonts w:ascii="微軟正黑體" w:eastAsia="微軟正黑體" w:hAnsi="微軟正黑體" w:cs="微軟正黑體"/>
           <w:lang w:eastAsia="zh-TW"/>
         </w:rPr>
       </w:pPr>
@@ -4121,7 +4028,7 @@
                     <pic:cNvPicPr/>
                   </pic:nvPicPr>
                   <pic:blipFill>
-                    <a:blip r:embed="rId16"/>
+                    <a:blip r:embed="rId17"/>
                     <a:stretch>
                       <a:fillRect/>
                     </a:stretch>
@@ -4340,7 +4247,7 @@
                     <pic:cNvPicPr/>
                   </pic:nvPicPr>
                   <pic:blipFill>
-                    <a:blip r:embed="rId17">
+                    <a:blip r:embed="rId18">
                       <a:extLst>
                         <a:ext uri="{28A0092B-C50C-407E-A947-70E740481C1C}">
                           <a14:useLocalDpi xmlns:a14="http://schemas.microsoft.com/office/drawing/2010/main" val="0"/>
@@ -4600,63 +4507,7 @@
           <w:rFonts w:ascii="微軟正黑體" w:eastAsia="微軟正黑體" w:hAnsi="微軟正黑體" w:cs="微軟正黑體" w:hint="eastAsia"/>
           <w:lang w:eastAsia="zh-TW"/>
         </w:rPr>
-        <w:t>以最直觀方式輸出成表格，上班人員可能輸出有</w:t>
-      </w:r>
-      <w:r>
-        <w:rPr>
-          <w:rFonts w:ascii="微軟正黑體" w:eastAsia="微軟正黑體" w:hAnsi="微軟正黑體" w:cs="微軟正黑體" w:hint="eastAsia"/>
-          <w:lang w:eastAsia="zh-TW"/>
-        </w:rPr>
-        <w:t>「</w:t>
-      </w:r>
-      <w:r>
-        <w:rPr>
-          <w:rFonts w:ascii="微軟正黑體" w:eastAsia="微軟正黑體" w:hAnsi="微軟正黑體" w:cs="微軟正黑體" w:hint="eastAsia"/>
-          <w:lang w:eastAsia="zh-TW"/>
-        </w:rPr>
-        <w:t>全天/早班/晚班</w:t>
-      </w:r>
-      <w:r>
-        <w:rPr>
-          <w:rFonts w:ascii="微軟正黑體" w:eastAsia="微軟正黑體" w:hAnsi="微軟正黑體" w:cs="微軟正黑體" w:hint="eastAsia"/>
-          <w:lang w:eastAsia="zh-TW"/>
-        </w:rPr>
-        <w:t>」</w:t>
-      </w:r>
-      <w:r>
-        <w:rPr>
-          <w:rFonts w:ascii="微軟正黑體" w:eastAsia="微軟正黑體" w:hAnsi="微軟正黑體" w:cs="微軟正黑體" w:hint="eastAsia"/>
-          <w:lang w:eastAsia="zh-TW"/>
-        </w:rPr>
-        <w:t>，放假人員使用紅色字體，可能輸出有</w:t>
-      </w:r>
-      <w:r>
-        <w:rPr>
-          <w:rFonts w:ascii="微軟正黑體" w:eastAsia="微軟正黑體" w:hAnsi="微軟正黑體" w:cs="微軟正黑體" w:hint="eastAsia"/>
-          <w:lang w:eastAsia="zh-TW"/>
-        </w:rPr>
-        <w:t>「</w:t>
-      </w:r>
-      <w:r>
-        <w:rPr>
-          <w:rFonts w:ascii="微軟正黑體" w:eastAsia="微軟正黑體" w:hAnsi="微軟正黑體" w:cs="微軟正黑體" w:hint="eastAsia"/>
-          <w:lang w:eastAsia="zh-TW"/>
-        </w:rPr>
-        <w:t>病假/事假/補修</w:t>
-      </w:r>
-      <w:r>
-        <w:rPr>
-          <w:rFonts w:ascii="微軟正黑體" w:eastAsia="微軟正黑體" w:hAnsi="微軟正黑體" w:cs="微軟正黑體" w:hint="eastAsia"/>
-          <w:lang w:eastAsia="zh-TW"/>
-        </w:rPr>
-        <w:t>」</w:t>
-      </w:r>
-      <w:r>
-        <w:rPr>
-          <w:rFonts w:ascii="微軟正黑體" w:eastAsia="微軟正黑體" w:hAnsi="微軟正黑體" w:cs="微軟正黑體" w:hint="eastAsia"/>
-          <w:lang w:eastAsia="zh-TW"/>
-        </w:rPr>
-        <w:t>，出差使用藍色字體。</w:t>
+        <w:t>以最直觀方式輸出成表格，上班人員可能輸出有「全天/早班/晚班」，放假人員使用紅色字體，可能輸出有「病假/事假/補修」，出差使用藍色字體。</w:t>
       </w:r>
     </w:p>
     <w:p>
@@ -4665,7 +4516,7 @@
         <w:spacing w:line="276" w:lineRule="auto"/>
         <w:ind w:left="1560"/>
         <w:rPr>
-          <w:rFonts w:eastAsia="微軟正黑體" w:hint="eastAsia"/>
+          <w:rFonts w:eastAsia="微軟正黑體"/>
           <w:b/>
           <w:sz w:val="24"/>
           <w:szCs w:val="24"/>
@@ -4698,7 +4549,7 @@
                     <pic:cNvPicPr/>
                   </pic:nvPicPr>
                   <pic:blipFill>
-                    <a:blip r:embed="rId18">
+                    <a:blip r:embed="rId19">
                       <a:extLst>
                         <a:ext uri="{28A0092B-C50C-407E-A947-70E740481C1C}">
                           <a14:useLocalDpi xmlns:a14="http://schemas.microsoft.com/office/drawing/2010/main" val="0"/>
@@ -5006,7 +4857,7 @@
                     <pic:cNvPicPr/>
                   </pic:nvPicPr>
                   <pic:blipFill>
-                    <a:blip r:embed="rId19">
+                    <a:blip r:embed="rId20">
                       <a:extLst>
                         <a:ext uri="{28A0092B-C50C-407E-A947-70E740481C1C}">
                           <a14:useLocalDpi xmlns:a14="http://schemas.microsoft.com/office/drawing/2010/main" val="0"/>
@@ -5084,7 +4935,7 @@
                     <pic:cNvPicPr/>
                   </pic:nvPicPr>
                   <pic:blipFill>
-                    <a:blip r:embed="rId20">
+                    <a:blip r:embed="rId21">
                       <a:extLst>
                         <a:ext uri="{28A0092B-C50C-407E-A947-70E740481C1C}">
                           <a14:useLocalDpi xmlns:a14="http://schemas.microsoft.com/office/drawing/2010/main" val="0"/>
@@ -5398,7 +5249,7 @@
                     <pic:cNvPicPr/>
                   </pic:nvPicPr>
                   <pic:blipFill>
-                    <a:blip r:embed="rId21">
+                    <a:blip r:embed="rId22">
                       <a:extLst>
                         <a:ext uri="{28A0092B-C50C-407E-A947-70E740481C1C}">
                           <a14:useLocalDpi xmlns:a14="http://schemas.microsoft.com/office/drawing/2010/main" val="0"/>
@@ -5521,7 +5372,7 @@
         </w:numPr>
         <w:spacing w:line="276" w:lineRule="auto"/>
         <w:rPr>
-          <w:rFonts w:eastAsia="微軟正黑體" w:hint="eastAsia"/>
+          <w:rFonts w:eastAsia="微軟正黑體"/>
           <w:b/>
           <w:sz w:val="24"/>
           <w:szCs w:val="24"/>
@@ -5551,35 +5402,7 @@
           <w:rFonts w:ascii="微軟正黑體" w:eastAsia="微軟正黑體" w:hAnsi="微軟正黑體" w:cs="微軟正黑體" w:hint="eastAsia"/>
           <w:lang w:eastAsia="zh-TW"/>
         </w:rPr>
-        <w:t>使用者</w:t>
-      </w:r>
-      <w:r>
-        <w:rPr>
-          <w:rFonts w:ascii="微軟正黑體" w:eastAsia="微軟正黑體" w:hAnsi="微軟正黑體" w:cs="微軟正黑體" w:hint="eastAsia"/>
-          <w:lang w:eastAsia="zh-TW"/>
-        </w:rPr>
-        <w:t>(主任)</w:t>
-      </w:r>
-      <w:r>
-        <w:rPr>
-          <w:rFonts w:ascii="微軟正黑體" w:eastAsia="微軟正黑體" w:hAnsi="微軟正黑體" w:cs="微軟正黑體" w:hint="eastAsia"/>
-          <w:lang w:eastAsia="zh-TW"/>
-        </w:rPr>
-        <w:t>切換到請假頁面，選擇出差</w:t>
-      </w:r>
-      <w:r>
-        <w:rPr>
-          <w:rFonts w:ascii="微軟正黑體" w:eastAsia="微軟正黑體" w:hAnsi="微軟正黑體" w:cs="微軟正黑體" w:hint="eastAsia"/>
-          <w:lang w:eastAsia="zh-TW"/>
-        </w:rPr>
-        <w:t>為請假類別，輸入欲指定人員ID，</w:t>
-      </w:r>
-      <w:r>
-        <w:rPr>
-          <w:rFonts w:ascii="微軟正黑體" w:eastAsia="微軟正黑體" w:hAnsi="微軟正黑體" w:cs="微軟正黑體" w:hint="eastAsia"/>
-          <w:lang w:eastAsia="zh-TW"/>
-        </w:rPr>
-        <w:t>開始時間和結束時間，然後填寫事由(事假或出差)和備註。</w:t>
+        <w:t>使用者(主任)切換到請假頁面，選擇出差為請假類別，輸入欲指定人員ID，開始時間和結束時間，然後填寫事由(事假或出差)和備註。</w:t>
       </w:r>
     </w:p>
     <w:p>
@@ -5715,7 +5538,7 @@
                     <pic:cNvPicPr/>
                   </pic:nvPicPr>
                   <pic:blipFill>
-                    <a:blip r:embed="rId22"/>
+                    <a:blip r:embed="rId23"/>
                     <a:stretch>
                       <a:fillRect/>
                     </a:stretch>
@@ -5994,7 +5817,7 @@
                     <pic:cNvPicPr/>
                   </pic:nvPicPr>
                   <pic:blipFill>
-                    <a:blip r:embed="rId23">
+                    <a:blip r:embed="rId24">
                       <a:extLst>
                         <a:ext uri="{28A0092B-C50C-407E-A947-70E740481C1C}">
                           <a14:useLocalDpi xmlns:a14="http://schemas.microsoft.com/office/drawing/2010/main" val="0"/>
@@ -6546,7 +6369,7 @@
                     <pic:cNvPicPr/>
                   </pic:nvPicPr>
                   <pic:blipFill>
-                    <a:blip r:embed="rId24">
+                    <a:blip r:embed="rId25">
                       <a:extLst>
                         <a:ext uri="{28A0092B-C50C-407E-A947-70E740481C1C}">
                           <a14:useLocalDpi xmlns:a14="http://schemas.microsoft.com/office/drawing/2010/main" val="0"/>
@@ -6612,7 +6435,7 @@
                     <pic:cNvPicPr/>
                   </pic:nvPicPr>
                   <pic:blipFill>
-                    <a:blip r:embed="rId25">
+                    <a:blip r:embed="rId26">
                       <a:extLst>
                         <a:ext uri="{28A0092B-C50C-407E-A947-70E740481C1C}">
                           <a14:useLocalDpi xmlns:a14="http://schemas.microsoft.com/office/drawing/2010/main" val="0"/>
@@ -6669,7 +6492,7 @@
                     <pic:cNvPicPr/>
                   </pic:nvPicPr>
                   <pic:blipFill>
-                    <a:blip r:embed="rId26">
+                    <a:blip r:embed="rId27">
                       <a:extLst>
                         <a:ext uri="{28A0092B-C50C-407E-A947-70E740481C1C}">
                           <a14:useLocalDpi xmlns:a14="http://schemas.microsoft.com/office/drawing/2010/main" val="0"/>
@@ -6864,7 +6687,7 @@
                     <pic:cNvPicPr/>
                   </pic:nvPicPr>
                   <pic:blipFill>
-                    <a:blip r:embed="rId27">
+                    <a:blip r:embed="rId28">
                       <a:extLst>
                         <a:ext uri="{28A0092B-C50C-407E-A947-70E740481C1C}">
                           <a14:useLocalDpi xmlns:a14="http://schemas.microsoft.com/office/drawing/2010/main" val="0"/>
@@ -6929,7 +6752,7 @@
                     <pic:cNvPicPr/>
                   </pic:nvPicPr>
                   <pic:blipFill>
-                    <a:blip r:embed="rId28">
+                    <a:blip r:embed="rId29">
                       <a:extLst>
                         <a:ext uri="{28A0092B-C50C-407E-A947-70E740481C1C}">
                           <a14:useLocalDpi xmlns:a14="http://schemas.microsoft.com/office/drawing/2010/main" val="0"/>
@@ -7126,7 +6949,7 @@
                     <pic:cNvPicPr/>
                   </pic:nvPicPr>
                   <pic:blipFill>
-                    <a:blip r:embed="rId29">
+                    <a:blip r:embed="rId30">
                       <a:extLst>
                         <a:ext uri="{28A0092B-C50C-407E-A947-70E740481C1C}">
                           <a14:useLocalDpi xmlns:a14="http://schemas.microsoft.com/office/drawing/2010/main" val="0"/>
@@ -7183,7 +7006,7 @@
                     <pic:cNvPicPr/>
                   </pic:nvPicPr>
                   <pic:blipFill>
-                    <a:blip r:embed="rId30">
+                    <a:blip r:embed="rId31">
                       <a:extLst>
                         <a:ext uri="{28A0092B-C50C-407E-A947-70E740481C1C}">
                           <a14:useLocalDpi xmlns:a14="http://schemas.microsoft.com/office/drawing/2010/main" val="0"/>
@@ -7539,17 +7362,51 @@
           <w:lang w:eastAsia="zh-TW"/>
         </w:rPr>
       </w:pPr>
-      <w:r>
+    </w:p>
+    <w:p>
+      <w:pPr>
+        <w:rPr>
+          <w:rFonts w:eastAsia="微軟正黑體"/>
+          <w:lang w:eastAsia="zh-TW"/>
+        </w:rPr>
+      </w:pPr>
+    </w:p>
+    <w:p>
+      <w:pPr>
+        <w:rPr>
+          <w:rFonts w:eastAsia="微軟正黑體"/>
+          <w:lang w:eastAsia="zh-TW"/>
+        </w:rPr>
+      </w:pPr>
+    </w:p>
+    <w:p>
+      <w:pPr>
         <w:rPr>
           <w:rFonts w:eastAsia="微軟正黑體" w:hint="eastAsia"/>
+          <w:lang w:eastAsia="zh-TW"/>
+        </w:rPr>
+      </w:pPr>
+      <w:bookmarkStart w:id="0" w:name="_GoBack"/>
+      <w:bookmarkEnd w:id="0"/>
+    </w:p>
+    <w:p>
+      <w:pPr>
+        <w:rPr>
+          <w:rFonts w:eastAsia="微軟正黑體"/>
+          <w:lang w:eastAsia="zh-TW"/>
+        </w:rPr>
+      </w:pPr>
+      <w:r>
+        <w:rPr>
+          <w:rFonts w:eastAsia="微軟正黑體"/>
           <w:noProof/>
           <w:lang w:eastAsia="zh-TW"/>
         </w:rPr>
         <w:drawing>
           <wp:inline distT="0" distB="0" distL="0" distR="0">
-            <wp:extent cx="6197814" cy="8052179"/>
-            <wp:effectExtent l="0" t="0" r="0" b="6350"/>
-            <wp:docPr id="18" name="圖片 18"/>
+            <wp:extent cx="6189345" cy="5681980"/>
+            <wp:effectExtent l="0" t="0" r="1905" b="0"/>
+            <wp:docPr id="72" name="圖片 72"/>
             <wp:cNvGraphicFramePr>
               <a:graphicFrameLocks xmlns:a="http://schemas.openxmlformats.org/drawingml/2006/main" noChangeAspect="1"/>
             </wp:cNvGraphicFramePr>
@@ -7557,11 +7414,11 @@
               <a:graphicData uri="http://schemas.openxmlformats.org/drawingml/2006/picture">
                 <pic:pic xmlns:pic="http://schemas.openxmlformats.org/drawingml/2006/picture">
                   <pic:nvPicPr>
-                    <pic:cNvPr id="18" name="2016-10-28 (5).png"/>
+                    <pic:cNvPr id="72" name="SE_usecasediagram.png"/>
                     <pic:cNvPicPr/>
                   </pic:nvPicPr>
                   <pic:blipFill>
-                    <a:blip r:embed="rId31">
+                    <a:blip r:embed="rId32">
                       <a:extLst>
                         <a:ext uri="{28A0092B-C50C-407E-A947-70E740481C1C}">
                           <a14:useLocalDpi xmlns:a14="http://schemas.microsoft.com/office/drawing/2010/main" val="0"/>
@@ -7575,7 +7432,7 @@
                   <pic:spPr>
                     <a:xfrm>
                       <a:off x="0" y="0"/>
-                      <a:ext cx="6207052" cy="8064181"/>
+                      <a:ext cx="6189345" cy="5681980"/>
                     </a:xfrm>
                     <a:prstGeom prst="rect">
                       <a:avLst/>
@@ -7606,6 +7463,15 @@
     </w:p>
     <w:p>
       <w:pPr>
+        <w:spacing w:line="276" w:lineRule="auto"/>
+        <w:rPr>
+          <w:rFonts w:eastAsia="微軟正黑體"/>
+          <w:lang w:eastAsia="zh-TW"/>
+        </w:rPr>
+      </w:pPr>
+    </w:p>
+    <w:p>
+      <w:pPr>
         <w:pStyle w:val="a4"/>
         <w:rPr>
           <w:lang w:eastAsia="zh-TW"/>
@@ -7616,7 +7482,6 @@
           <w:noProof/>
           <w:lang w:eastAsia="zh-TW"/>
         </w:rPr>
-        <w:lastRenderedPageBreak/>
         <mc:AlternateContent>
           <mc:Choice Requires="wps">
             <w:drawing>
@@ -8480,7 +8345,7 @@
       </w:r>
     </w:p>
     <w:sectPr>
-      <w:footerReference w:type="default" r:id="rId32"/>
+      <w:footerReference w:type="default" r:id="rId33"/>
       <w:pgSz w:w="11907" w:h="16839" w:code="9"/>
       <w:pgMar w:top="1080" w:right="1080" w:bottom="1080" w:left="1080" w:header="720" w:footer="720" w:gutter="0"/>
       <w:pgNumType w:start="0"/>
@@ -10399,7 +10264,6 @@
   <w:style w:type="character" w:default="1" w:styleId="a0">
     <w:name w:val="Default Paragraph Font"/>
     <w:uiPriority w:val="1"/>
-    <w:semiHidden/>
     <w:unhideWhenUsed/>
   </w:style>
   <w:style w:type="table" w:default="1" w:styleId="a1">
@@ -11075,6 +10939,7 @@
     <w:rsidRoot w:val="00C13C52"/>
     <w:rsid w:val="002114CF"/>
     <w:rsid w:val="00496821"/>
+    <w:rsid w:val="005578D0"/>
     <w:rsid w:val="00581334"/>
     <w:rsid w:val="0066157A"/>
     <w:rsid w:val="00912EE9"/>
@@ -11965,7 +11830,7 @@
 </file>
 
 <file path=customXml/itemProps2.xml><?xml version="1.0" encoding="utf-8"?>
-<ds:datastoreItem xmlns:ds="http://schemas.openxmlformats.org/officeDocument/2006/customXml" ds:itemID="{47CF5A32-1AF7-46FF-B513-EFA67778C480}">
+<ds:datastoreItem xmlns:ds="http://schemas.openxmlformats.org/officeDocument/2006/customXml" ds:itemID="{69EF93FB-8A3A-4F66-BFF5-BC4A0186FC3B}">
   <ds:schemaRefs>
     <ds:schemaRef ds:uri="http://schemas.openxmlformats.org/officeDocument/2006/bibliography"/>
   </ds:schemaRefs>

</xml_diff>

<commit_message>
Database demand and definition update
</commit_message>
<xml_diff>
--- a/Requirment_Document/系統需求文件.docx
+++ b/Requirment_Document/系統需求文件.docx
@@ -1069,7 +1069,17 @@
           <w:szCs w:val="24"/>
           <w:lang w:eastAsia="zh-TW"/>
         </w:rPr>
-        <w:t>透過此系統達成</w:t>
+        <w:t>透過此系統</w:t>
+      </w:r>
+      <w:proofErr w:type="gramStart"/>
+      <w:r>
+        <w:rPr>
+          <w:rFonts w:eastAsia="微軟正黑體" w:hint="eastAsia"/>
+          <w:sz w:val="24"/>
+          <w:szCs w:val="24"/>
+          <w:lang w:eastAsia="zh-TW"/>
+        </w:rPr>
+        <w:t>達成</w:t>
       </w:r>
       <w:r>
         <w:rPr>
@@ -1089,6 +1099,7 @@
         </w:rPr>
         <w:t>申請</w:t>
       </w:r>
+      <w:proofErr w:type="gramEnd"/>
       <w:r>
         <w:rPr>
           <w:rFonts w:eastAsia="微軟正黑體" w:hint="eastAsia"/>
@@ -1125,12 +1136,21 @@
         </w:rPr>
         <w:t>差勤相關的事項。</w:t>
       </w:r>
+      <w:proofErr w:type="gramStart"/>
       <w:r>
         <w:rPr>
           <w:rFonts w:ascii="微軟正黑體" w:eastAsia="微軟正黑體" w:hAnsi="微軟正黑體" w:cs="新細明體" w:hint="eastAsia"/>
           <w:lang w:eastAsia="zh-TW"/>
         </w:rPr>
-        <w:t>此外，工廠中所有人員的語言能力限定為中文跟英文，故使用者介面的語言設定只能選擇這兩種語言。</w:t>
+        <w:t>此外，</w:t>
+      </w:r>
+      <w:proofErr w:type="gramEnd"/>
+      <w:r>
+        <w:rPr>
+          <w:rFonts w:ascii="微軟正黑體" w:eastAsia="微軟正黑體" w:hAnsi="微軟正黑體" w:cs="新細明體" w:hint="eastAsia"/>
+          <w:lang w:eastAsia="zh-TW"/>
+        </w:rPr>
+        <w:t>工廠中所有人員的語言能力限定為中文跟英文，故使用者介面的語言設定只能選擇這兩種語言。</w:t>
       </w:r>
     </w:p>
     <w:p>
@@ -1296,12 +1316,21 @@
         </w:rPr>
         <w:t xml:space="preserve"> </w:t>
       </w:r>
+      <w:proofErr w:type="spellStart"/>
       <w:r>
         <w:rPr>
           <w:rFonts w:ascii="微軟正黑體" w:eastAsia="微軟正黑體" w:hAnsi="微軟正黑體" w:cs="新細明體"/>
           <w:lang w:eastAsia="zh-TW"/>
         </w:rPr>
-        <w:t>MinGW 4.8.1</w:t>
+        <w:t>MinGW</w:t>
+      </w:r>
+      <w:proofErr w:type="spellEnd"/>
+      <w:r>
+        <w:rPr>
+          <w:rFonts w:ascii="微軟正黑體" w:eastAsia="微軟正黑體" w:hAnsi="微軟正黑體" w:cs="新細明體"/>
+          <w:lang w:eastAsia="zh-TW"/>
+        </w:rPr>
+        <w:t xml:space="preserve"> 4.8.1</w:t>
       </w:r>
       <w:r>
         <w:rPr>
@@ -1352,6 +1381,7 @@
         </w:rPr>
         <w:t xml:space="preserve"> </w:t>
       </w:r>
+      <w:proofErr w:type="spellStart"/>
       <w:r>
         <w:rPr>
           <w:rFonts w:ascii="微軟正黑體" w:eastAsia="微軟正黑體" w:hAnsi="微軟正黑體" w:cs="新細明體"/>
@@ -1359,6 +1389,7 @@
         </w:rPr>
         <w:t>Qt</w:t>
       </w:r>
+      <w:proofErr w:type="spellEnd"/>
       <w:r>
         <w:rPr>
           <w:rFonts w:ascii="微軟正黑體" w:eastAsia="微軟正黑體" w:hAnsi="微軟正黑體" w:cs="新細明體" w:hint="eastAsia"/>
@@ -1560,14 +1591,25 @@
         </w:rPr>
         <w:tab/>
       </w:r>
-      <w:r>
-        <w:rPr>
-          <w:rFonts w:eastAsia="微軟正黑體" w:hint="eastAsia"/>
-          <w:sz w:val="24"/>
-          <w:szCs w:val="24"/>
-          <w:lang w:eastAsia="zh-TW"/>
-        </w:rPr>
-        <w:t>此差勤系統區分使用者為三種不同的身分：主任、領班及員工，並根據使用者的身分提供其相應的差勤功能，功能選項包括請假、瀏覽當天上班人員及指派員工出差等等。</w:t>
+      <w:proofErr w:type="gramStart"/>
+      <w:r>
+        <w:rPr>
+          <w:rFonts w:eastAsia="微軟正黑體" w:hint="eastAsia"/>
+          <w:sz w:val="24"/>
+          <w:szCs w:val="24"/>
+          <w:lang w:eastAsia="zh-TW"/>
+        </w:rPr>
+        <w:t>此差勤</w:t>
+      </w:r>
+      <w:proofErr w:type="gramEnd"/>
+      <w:r>
+        <w:rPr>
+          <w:rFonts w:eastAsia="微軟正黑體" w:hint="eastAsia"/>
+          <w:sz w:val="24"/>
+          <w:szCs w:val="24"/>
+          <w:lang w:eastAsia="zh-TW"/>
+        </w:rPr>
+        <w:t>系統區分使用者為三種不同的身分：主任、領班及員工，並根據使用者的身分提供其相應的差勤功能，功能選項包括請假、瀏覽當天上班人員及指派員工出差等等。</w:t>
       </w:r>
     </w:p>
     <w:p>
@@ -1707,7 +1749,23 @@
           <w:rFonts w:ascii="微軟正黑體" w:eastAsia="微軟正黑體" w:hAnsi="微軟正黑體" w:cs="微軟正黑體"/>
           <w:lang w:eastAsia="zh-TW"/>
         </w:rPr>
-        <w:t>上班區分早班、晚班，每個禮拜自動換班(早班-&gt;晚班，晚班-&gt;早班)。主任固定早班。</w:t>
+        <w:t>上班區分早班、晚班，每</w:t>
+      </w:r>
+      <w:proofErr w:type="gramStart"/>
+      <w:r>
+        <w:rPr>
+          <w:rFonts w:ascii="微軟正黑體" w:eastAsia="微軟正黑體" w:hAnsi="微軟正黑體" w:cs="微軟正黑體"/>
+          <w:lang w:eastAsia="zh-TW"/>
+        </w:rPr>
+        <w:t>個</w:t>
+      </w:r>
+      <w:proofErr w:type="gramEnd"/>
+      <w:r>
+        <w:rPr>
+          <w:rFonts w:ascii="微軟正黑體" w:eastAsia="微軟正黑體" w:hAnsi="微軟正黑體" w:cs="微軟正黑體"/>
+          <w:lang w:eastAsia="zh-TW"/>
+        </w:rPr>
+        <w:t>禮拜自動換班(早班-&gt;晚班，晚班-&gt;早班)。主任固定早班。</w:t>
       </w:r>
     </w:p>
     <w:p>
@@ -1917,7 +1975,23 @@
           <w:rFonts w:ascii="微軟正黑體" w:eastAsia="微軟正黑體" w:hAnsi="微軟正黑體" w:cs="微軟正黑體"/>
           <w:lang w:eastAsia="zh-TW"/>
         </w:rPr>
-        <w:t>主任能夠瀏覽主任/領班/員工一週預計上班情形。</w:t>
+        <w:t>主任能夠瀏覽主任/領班/員工</w:t>
+      </w:r>
+      <w:proofErr w:type="gramStart"/>
+      <w:r>
+        <w:rPr>
+          <w:rFonts w:ascii="微軟正黑體" w:eastAsia="微軟正黑體" w:hAnsi="微軟正黑體" w:cs="微軟正黑體"/>
+          <w:lang w:eastAsia="zh-TW"/>
+        </w:rPr>
+        <w:t>一週</w:t>
+      </w:r>
+      <w:proofErr w:type="gramEnd"/>
+      <w:r>
+        <w:rPr>
+          <w:rFonts w:ascii="微軟正黑體" w:eastAsia="微軟正黑體" w:hAnsi="微軟正黑體" w:cs="微軟正黑體"/>
+          <w:lang w:eastAsia="zh-TW"/>
+        </w:rPr>
+        <w:t>預計上班情形。</w:t>
       </w:r>
     </w:p>
     <w:p>
@@ -2055,7 +2129,23 @@
           <w:rFonts w:ascii="微軟正黑體" w:eastAsia="微軟正黑體" w:hAnsi="微軟正黑體" w:cs="微軟正黑體"/>
           <w:lang w:eastAsia="zh-TW"/>
         </w:rPr>
-        <w:t>能夠瀏覽主任/領班/員工一週預計上班情形。</w:t>
+        <w:t>能夠瀏覽主任/領班/員工</w:t>
+      </w:r>
+      <w:proofErr w:type="gramStart"/>
+      <w:r>
+        <w:rPr>
+          <w:rFonts w:ascii="微軟正黑體" w:eastAsia="微軟正黑體" w:hAnsi="微軟正黑體" w:cs="微軟正黑體"/>
+          <w:lang w:eastAsia="zh-TW"/>
+        </w:rPr>
+        <w:t>一週</w:t>
+      </w:r>
+      <w:proofErr w:type="gramEnd"/>
+      <w:r>
+        <w:rPr>
+          <w:rFonts w:ascii="微軟正黑體" w:eastAsia="微軟正黑體" w:hAnsi="微軟正黑體" w:cs="微軟正黑體"/>
+          <w:lang w:eastAsia="zh-TW"/>
+        </w:rPr>
+        <w:t>預計上班情形。</w:t>
       </w:r>
     </w:p>
     <w:p>
@@ -2655,8 +2745,17 @@
           <w:rFonts w:ascii="微軟正黑體" w:eastAsia="微軟正黑體" w:hAnsi="微軟正黑體" w:cs="微軟正黑體" w:hint="eastAsia"/>
           <w:lang w:eastAsia="zh-TW"/>
         </w:rPr>
-        <w:t>數個</w:t>
-      </w:r>
+        <w:t>數</w:t>
+      </w:r>
+      <w:proofErr w:type="gramStart"/>
+      <w:r>
+        <w:rPr>
+          <w:rFonts w:ascii="微軟正黑體" w:eastAsia="微軟正黑體" w:hAnsi="微軟正黑體" w:cs="微軟正黑體" w:hint="eastAsia"/>
+          <w:lang w:eastAsia="zh-TW"/>
+        </w:rPr>
+        <w:t>個</w:t>
+      </w:r>
+      <w:proofErr w:type="gramEnd"/>
       <w:r>
         <w:rPr>
           <w:rFonts w:ascii="微軟正黑體" w:eastAsia="微軟正黑體" w:hAnsi="微軟正黑體" w:cs="微軟正黑體" w:hint="eastAsia"/>
@@ -2789,6 +2888,7 @@
         </w:rPr>
         <w:t>(</w:t>
       </w:r>
+      <w:proofErr w:type="gramStart"/>
       <w:r>
         <w:rPr>
           <w:rFonts w:eastAsia="微軟正黑體" w:hint="eastAsia"/>
@@ -2798,6 +2898,7 @@
         </w:rPr>
         <w:t>一</w:t>
       </w:r>
+      <w:proofErr w:type="gramEnd"/>
       <w:r>
         <w:rPr>
           <w:rFonts w:eastAsia="微軟正黑體" w:hint="eastAsia"/>
@@ -2895,6 +2996,7 @@
         </w:rPr>
         <w:t>(</w:t>
       </w:r>
+      <w:proofErr w:type="gramStart"/>
       <w:r>
         <w:rPr>
           <w:rFonts w:ascii="微軟正黑體" w:eastAsia="微軟正黑體" w:hAnsi="微軟正黑體" w:cs="微軟正黑體" w:hint="eastAsia"/>
@@ -2902,6 +3004,7 @@
         </w:rPr>
         <w:t>一</w:t>
       </w:r>
+      <w:proofErr w:type="gramEnd"/>
       <w:r>
         <w:rPr>
           <w:rFonts w:ascii="微軟正黑體" w:eastAsia="微軟正黑體" w:hAnsi="微軟正黑體" w:cs="微軟正黑體" w:hint="eastAsia"/>
@@ -3103,6 +3206,7 @@
         </w:rPr>
         <w:t>(</w:t>
       </w:r>
+      <w:proofErr w:type="gramStart"/>
       <w:r>
         <w:rPr>
           <w:rFonts w:ascii="微軟正黑體" w:eastAsia="微軟正黑體" w:hAnsi="微軟正黑體" w:cs="微軟正黑體" w:hint="eastAsia"/>
@@ -3110,6 +3214,7 @@
         </w:rPr>
         <w:t>一</w:t>
       </w:r>
+      <w:proofErr w:type="gramEnd"/>
       <w:r>
         <w:rPr>
           <w:rFonts w:ascii="微軟正黑體" w:eastAsia="微軟正黑體" w:hAnsi="微軟正黑體" w:cs="微軟正黑體" w:hint="eastAsia"/>
@@ -4101,6 +4206,52 @@
     <w:p>
       <w:pPr>
         <w:pStyle w:val="ac"/>
+        <w:spacing w:line="276" w:lineRule="auto"/>
+        <w:ind w:left="1560"/>
+        <w:rPr>
+          <w:rFonts w:ascii="微軟正黑體" w:eastAsia="微軟正黑體" w:hAnsi="微軟正黑體" w:cs="微軟正黑體" w:hint="eastAsia"/>
+          <w:lang w:eastAsia="zh-TW"/>
+        </w:rPr>
+      </w:pPr>
+      <w:r>
+        <w:rPr>
+          <w:rFonts w:ascii="微軟正黑體" w:eastAsia="微軟正黑體" w:hAnsi="微軟正黑體" w:cs="微軟正黑體"/>
+          <w:lang w:eastAsia="zh-TW"/>
+        </w:rPr>
+        <w:tab/>
+      </w:r>
+      <w:r>
+        <w:rPr>
+          <w:rFonts w:ascii="微軟正黑體" w:eastAsia="微軟正黑體" w:hAnsi="微軟正黑體" w:cs="微軟正黑體"/>
+          <w:lang w:eastAsia="zh-TW"/>
+        </w:rPr>
+        <w:tab/>
+      </w:r>
+      <w:r>
+        <w:rPr>
+          <w:rFonts w:ascii="微軟正黑體" w:eastAsia="微軟正黑體" w:hAnsi="微軟正黑體" w:cs="微軟正黑體"/>
+          <w:lang w:eastAsia="zh-TW"/>
+        </w:rPr>
+        <w:tab/>
+      </w:r>
+      <w:r>
+        <w:rPr>
+          <w:rFonts w:ascii="微軟正黑體" w:eastAsia="微軟正黑體" w:hAnsi="微軟正黑體" w:cs="微軟正黑體"/>
+          <w:lang w:eastAsia="zh-TW"/>
+        </w:rPr>
+        <w:tab/>
+      </w:r>
+      <w:r>
+        <w:rPr>
+          <w:rFonts w:ascii="微軟正黑體" w:eastAsia="微軟正黑體" w:hAnsi="微軟正黑體" w:cs="微軟正黑體" w:hint="eastAsia"/>
+          <w:lang w:eastAsia="zh-TW"/>
+        </w:rPr>
+        <w:t>圖(五)</w:t>
+      </w:r>
+    </w:p>
+    <w:p>
+      <w:pPr>
+        <w:pStyle w:val="ac"/>
         <w:numPr>
           <w:ilvl w:val="0"/>
           <w:numId w:val="2"/>
@@ -4261,7 +4412,23 @@
           <w:lang w:eastAsia="zh-TW"/>
         </w:rPr>
         <w:lastRenderedPageBreak/>
-        <w:t>當天上班人員頁面上有三個類別，分別是早班、晚班及請假人員，使用者可以切換此三個類別瀏覽當天的上班人員及請假人員。</w:t>
+        <w:t>當天上班人員頁面上有三個類別，分別是早班、晚班及請假人員，使用者可以切換此三</w:t>
+      </w:r>
+      <w:proofErr w:type="gramStart"/>
+      <w:r>
+        <w:rPr>
+          <w:rFonts w:ascii="微軟正黑體" w:eastAsia="微軟正黑體" w:hAnsi="微軟正黑體" w:cs="微軟正黑體" w:hint="eastAsia"/>
+          <w:lang w:eastAsia="zh-TW"/>
+        </w:rPr>
+        <w:t>個</w:t>
+      </w:r>
+      <w:proofErr w:type="gramEnd"/>
+      <w:r>
+        <w:rPr>
+          <w:rFonts w:ascii="微軟正黑體" w:eastAsia="微軟正黑體" w:hAnsi="微軟正黑體" w:cs="微軟正黑體" w:hint="eastAsia"/>
+          <w:lang w:eastAsia="zh-TW"/>
+        </w:rPr>
+        <w:t>類別瀏覽當天的上班人員及請假人員。</w:t>
       </w:r>
     </w:p>
     <w:p>
@@ -4339,7 +4506,21 @@
           <w:rFonts w:ascii="微軟正黑體" w:eastAsia="微軟正黑體" w:hAnsi="微軟正黑體" w:cs="微軟正黑體" w:hint="eastAsia"/>
           <w:lang w:eastAsia="zh-TW"/>
         </w:rPr>
-        <w:t>圖(五)</w:t>
+        <w:t>圖(</w:t>
+      </w:r>
+      <w:r>
+        <w:rPr>
+          <w:rFonts w:ascii="微軟正黑體" w:eastAsia="微軟正黑體" w:hAnsi="微軟正黑體" w:cs="微軟正黑體" w:hint="eastAsia"/>
+          <w:lang w:eastAsia="zh-TW"/>
+        </w:rPr>
+        <w:t>六</w:t>
+      </w:r>
+      <w:r>
+        <w:rPr>
+          <w:rFonts w:ascii="微軟正黑體" w:eastAsia="微軟正黑體" w:hAnsi="微軟正黑體" w:cs="微軟正黑體" w:hint="eastAsia"/>
+          <w:lang w:eastAsia="zh-TW"/>
+        </w:rPr>
+        <w:t>)</w:t>
       </w:r>
     </w:p>
     <w:p>
@@ -4368,15 +4549,27 @@
         </w:rPr>
         <w:t>瀏覽人員</w:t>
       </w:r>
-      <w:r>
-        <w:rPr>
-          <w:rFonts w:eastAsia="微軟正黑體" w:hint="eastAsia"/>
-          <w:b/>
-          <w:sz w:val="24"/>
-          <w:szCs w:val="24"/>
-          <w:lang w:eastAsia="zh-TW"/>
-        </w:rPr>
-        <w:t>一週預計上班情形</w:t>
+      <w:proofErr w:type="gramStart"/>
+      <w:r>
+        <w:rPr>
+          <w:rFonts w:eastAsia="微軟正黑體" w:hint="eastAsia"/>
+          <w:b/>
+          <w:sz w:val="24"/>
+          <w:szCs w:val="24"/>
+          <w:lang w:eastAsia="zh-TW"/>
+        </w:rPr>
+        <w:t>一週</w:t>
+      </w:r>
+      <w:proofErr w:type="gramEnd"/>
+      <w:r>
+        <w:rPr>
+          <w:rFonts w:eastAsia="微軟正黑體" w:hint="eastAsia"/>
+          <w:b/>
+          <w:sz w:val="24"/>
+          <w:szCs w:val="24"/>
+          <w:lang w:eastAsia="zh-TW"/>
+        </w:rPr>
+        <w:t>預計上班情形</w:t>
       </w:r>
     </w:p>
     <w:p>
@@ -4493,6 +4686,7 @@
         </w:rPr>
         <w:t>從資料庫調出該</w:t>
       </w:r>
+      <w:proofErr w:type="gramStart"/>
       <w:r>
         <w:rPr>
           <w:rFonts w:ascii="微軟正黑體" w:eastAsia="微軟正黑體" w:hAnsi="微軟正黑體" w:cs="微軟正黑體" w:hint="eastAsia"/>
@@ -4500,6 +4694,7 @@
         </w:rPr>
         <w:t>週</w:t>
       </w:r>
+      <w:proofErr w:type="gramEnd"/>
       <w:r>
         <w:rPr>
           <w:rFonts w:ascii="微軟正黑體" w:eastAsia="微軟正黑體" w:hAnsi="微軟正黑體" w:cs="微軟正黑體" w:hint="eastAsia"/>
@@ -4512,8 +4707,33 @@
           <w:rFonts w:ascii="微軟正黑體" w:eastAsia="微軟正黑體" w:hAnsi="微軟正黑體" w:cs="微軟正黑體" w:hint="eastAsia"/>
           <w:lang w:eastAsia="zh-TW"/>
         </w:rPr>
-        <w:t>使用者端，使用者端依其內容輸入至表格當中，並將特定放假人員以醒目顏色標註</w:t>
-      </w:r>
+        <w:t>使用者端，</w:t>
+      </w:r>
+      <w:proofErr w:type="gramStart"/>
+      <w:r>
+        <w:rPr>
+          <w:rFonts w:ascii="微軟正黑體" w:eastAsia="微軟正黑體" w:hAnsi="微軟正黑體" w:cs="微軟正黑體" w:hint="eastAsia"/>
+          <w:lang w:eastAsia="zh-TW"/>
+        </w:rPr>
+        <w:t>使用者端依其</w:t>
+      </w:r>
+      <w:proofErr w:type="gramEnd"/>
+      <w:r>
+        <w:rPr>
+          <w:rFonts w:ascii="微軟正黑體" w:eastAsia="微軟正黑體" w:hAnsi="微軟正黑體" w:cs="微軟正黑體" w:hint="eastAsia"/>
+          <w:lang w:eastAsia="zh-TW"/>
+        </w:rPr>
+        <w:t>內容輸入至表格當中，並將特定放假人員以醒目顏色標</w:t>
+      </w:r>
+      <w:proofErr w:type="gramStart"/>
+      <w:r>
+        <w:rPr>
+          <w:rFonts w:ascii="微軟正黑體" w:eastAsia="微軟正黑體" w:hAnsi="微軟正黑體" w:cs="微軟正黑體" w:hint="eastAsia"/>
+          <w:lang w:eastAsia="zh-TW"/>
+        </w:rPr>
+        <w:t>註</w:t>
+      </w:r>
+      <w:proofErr w:type="gramEnd"/>
       <w:r>
         <w:rPr>
           <w:rFonts w:ascii="微軟正黑體" w:eastAsia="微軟正黑體" w:hAnsi="微軟正黑體" w:cs="微軟正黑體" w:hint="eastAsia"/>
@@ -4635,6 +4855,56 @@
     <w:p>
       <w:pPr>
         <w:pStyle w:val="ac"/>
+        <w:spacing w:line="276" w:lineRule="auto"/>
+        <w:ind w:left="1560"/>
+        <w:jc w:val="center"/>
+        <w:rPr>
+          <w:rFonts w:eastAsia="微軟正黑體" w:hint="eastAsia"/>
+          <w:sz w:val="24"/>
+          <w:szCs w:val="24"/>
+          <w:lang w:eastAsia="zh-TW"/>
+        </w:rPr>
+      </w:pPr>
+      <w:r>
+        <w:rPr>
+          <w:rFonts w:eastAsia="微軟正黑體" w:hint="eastAsia"/>
+          <w:sz w:val="24"/>
+          <w:szCs w:val="24"/>
+          <w:lang w:eastAsia="zh-TW"/>
+        </w:rPr>
+        <w:t>圖</w:t>
+      </w:r>
+      <w:r>
+        <w:rPr>
+          <w:rFonts w:eastAsia="微軟正黑體" w:hint="eastAsia"/>
+          <w:sz w:val="24"/>
+          <w:szCs w:val="24"/>
+          <w:lang w:eastAsia="zh-TW"/>
+        </w:rPr>
+        <w:t>(</w:t>
+      </w:r>
+      <w:r>
+        <w:rPr>
+          <w:rFonts w:eastAsia="微軟正黑體" w:hint="eastAsia"/>
+          <w:sz w:val="24"/>
+          <w:szCs w:val="24"/>
+          <w:lang w:eastAsia="zh-TW"/>
+        </w:rPr>
+        <w:t>七</w:t>
+      </w:r>
+      <w:r>
+        <w:rPr>
+          <w:rFonts w:eastAsia="微軟正黑體" w:hint="eastAsia"/>
+          <w:sz w:val="24"/>
+          <w:szCs w:val="24"/>
+          <w:lang w:eastAsia="zh-TW"/>
+        </w:rPr>
+        <w:t>)</w:t>
+      </w:r>
+    </w:p>
+    <w:p>
+      <w:pPr>
+        <w:pStyle w:val="ac"/>
         <w:numPr>
           <w:ilvl w:val="0"/>
           <w:numId w:val="2"/>
@@ -4828,7 +5098,23 @@
           <w:rFonts w:ascii="微軟正黑體" w:eastAsia="微軟正黑體" w:hAnsi="微軟正黑體" w:cs="微軟正黑體" w:hint="eastAsia"/>
           <w:lang w:eastAsia="zh-TW"/>
         </w:rPr>
-        <w:t>，查看自己的請假紀錄，而其中狀態欄會顯示該請假申請是處於「</w:t>
+        <w:t>，查看自己的請假紀錄，而其中</w:t>
+      </w:r>
+      <w:proofErr w:type="gramStart"/>
+      <w:r>
+        <w:rPr>
+          <w:rFonts w:ascii="微軟正黑體" w:eastAsia="微軟正黑體" w:hAnsi="微軟正黑體" w:cs="微軟正黑體" w:hint="eastAsia"/>
+          <w:lang w:eastAsia="zh-TW"/>
+        </w:rPr>
+        <w:t>狀態欄會顯示</w:t>
+      </w:r>
+      <w:proofErr w:type="gramEnd"/>
+      <w:r>
+        <w:rPr>
+          <w:rFonts w:ascii="微軟正黑體" w:eastAsia="微軟正黑體" w:hAnsi="微軟正黑體" w:cs="微軟正黑體" w:hint="eastAsia"/>
+          <w:lang w:eastAsia="zh-TW"/>
+        </w:rPr>
+        <w:t>該請假申請是處於「</w:t>
       </w:r>
       <w:r>
         <w:rPr>
@@ -4956,7 +5242,21 @@
           <w:rFonts w:ascii="微軟正黑體" w:eastAsia="微軟正黑體" w:hAnsi="微軟正黑體" w:cs="微軟正黑體" w:hint="eastAsia"/>
           <w:lang w:eastAsia="zh-TW"/>
         </w:rPr>
-        <w:t>圖(六)</w:t>
+        <w:t>圖(</w:t>
+      </w:r>
+      <w:r>
+        <w:rPr>
+          <w:rFonts w:ascii="微軟正黑體" w:eastAsia="微軟正黑體" w:hAnsi="微軟正黑體" w:cs="微軟正黑體" w:hint="eastAsia"/>
+          <w:lang w:eastAsia="zh-TW"/>
+        </w:rPr>
+        <w:t>八</w:t>
+      </w:r>
+      <w:r>
+        <w:rPr>
+          <w:rFonts w:ascii="微軟正黑體" w:eastAsia="微軟正黑體" w:hAnsi="微軟正黑體" w:cs="微軟正黑體" w:hint="eastAsia"/>
+          <w:lang w:eastAsia="zh-TW"/>
+        </w:rPr>
+        <w:t>)</w:t>
       </w:r>
     </w:p>
     <w:p>
@@ -5034,7 +5334,21 @@
           <w:rFonts w:ascii="微軟正黑體" w:eastAsia="微軟正黑體" w:hAnsi="微軟正黑體" w:cs="微軟正黑體" w:hint="eastAsia"/>
           <w:lang w:eastAsia="zh-TW"/>
         </w:rPr>
-        <w:t>圖(七)</w:t>
+        <w:t>圖(</w:t>
+      </w:r>
+      <w:r>
+        <w:rPr>
+          <w:rFonts w:ascii="微軟正黑體" w:eastAsia="微軟正黑體" w:hAnsi="微軟正黑體" w:cs="微軟正黑體" w:hint="eastAsia"/>
+          <w:lang w:eastAsia="zh-TW"/>
+        </w:rPr>
+        <w:t>九</w:t>
+      </w:r>
+      <w:r>
+        <w:rPr>
+          <w:rFonts w:ascii="微軟正黑體" w:eastAsia="微軟正黑體" w:hAnsi="微軟正黑體" w:cs="微軟正黑體" w:hint="eastAsia"/>
+          <w:lang w:eastAsia="zh-TW"/>
+        </w:rPr>
+        <w:t>)</w:t>
       </w:r>
     </w:p>
     <w:p>
@@ -5370,7 +5684,7 @@
           <w:szCs w:val="24"/>
           <w:lang w:eastAsia="zh-TW"/>
         </w:rPr>
-        <w:t>八</w:t>
+        <w:t>十</w:t>
       </w:r>
       <w:r>
         <w:rPr>
@@ -5616,13 +5930,107 @@
       </w:r>
       <w:r>
         <w:rPr>
-          <w:noProof/>
+          <w:rFonts w:eastAsia="微軟正黑體"/>
+          <w:b/>
+          <w:sz w:val="24"/>
+          <w:szCs w:val="24"/>
+          <w:lang w:eastAsia="zh-TW"/>
+        </w:rPr>
+        <w:tab/>
+      </w:r>
+      <w:r>
+        <w:rPr>
+          <w:rFonts w:eastAsia="微軟正黑體"/>
+          <w:b/>
+          <w:sz w:val="24"/>
+          <w:szCs w:val="24"/>
+          <w:lang w:eastAsia="zh-TW"/>
+        </w:rPr>
+        <w:tab/>
+      </w:r>
+      <w:r>
+        <w:rPr>
+          <w:rFonts w:eastAsia="微軟正黑體"/>
+          <w:b/>
+          <w:sz w:val="24"/>
+          <w:szCs w:val="24"/>
+          <w:lang w:eastAsia="zh-TW"/>
+        </w:rPr>
+        <w:tab/>
+      </w:r>
+      <w:r>
+        <w:rPr>
+          <w:rFonts w:eastAsia="微軟正黑體"/>
+          <w:b/>
+          <w:sz w:val="24"/>
+          <w:szCs w:val="24"/>
+          <w:lang w:eastAsia="zh-TW"/>
+        </w:rPr>
+        <w:tab/>
+      </w:r>
+      <w:r>
+        <w:rPr>
+          <w:rFonts w:eastAsia="微軟正黑體"/>
+          <w:b/>
+          <w:sz w:val="24"/>
+          <w:szCs w:val="24"/>
+          <w:lang w:eastAsia="zh-TW"/>
+        </w:rPr>
+        <w:tab/>
+      </w:r>
+      <w:bookmarkStart w:id="0" w:name="_GoBack"/>
+      <w:bookmarkEnd w:id="0"/>
+      <w:r>
+        <w:rPr>
+          <w:rFonts w:eastAsia="微軟正黑體" w:hint="eastAsia"/>
+          <w:sz w:val="24"/>
+          <w:szCs w:val="24"/>
+          <w:lang w:eastAsia="zh-TW"/>
+        </w:rPr>
+        <w:t>圖</w:t>
+      </w:r>
+      <w:r>
+        <w:rPr>
+          <w:rFonts w:eastAsia="微軟正黑體" w:hint="eastAsia"/>
+          <w:sz w:val="24"/>
+          <w:szCs w:val="24"/>
+          <w:lang w:eastAsia="zh-TW"/>
+        </w:rPr>
+        <w:t>(</w:t>
+      </w:r>
+      <w:r>
+        <w:rPr>
+          <w:rFonts w:eastAsia="微軟正黑體" w:hint="eastAsia"/>
+          <w:sz w:val="24"/>
+          <w:szCs w:val="24"/>
+          <w:lang w:eastAsia="zh-TW"/>
+        </w:rPr>
+        <w:t>十一</w:t>
+      </w:r>
+      <w:r>
+        <w:rPr>
+          <w:rFonts w:eastAsia="微軟正黑體" w:hint="eastAsia"/>
+          <w:sz w:val="24"/>
+          <w:szCs w:val="24"/>
+          <w:lang w:eastAsia="zh-TW"/>
+        </w:rPr>
+        <w:t>)</w:t>
+      </w:r>
+      <w:r>
+        <w:rPr>
+          <w:rFonts w:asciiTheme="majorHAnsi" w:eastAsiaTheme="majorEastAsia" w:hAnsiTheme="majorHAnsi" w:cstheme="majorBidi"/>
+          <w:caps/>
+          <w:color w:val="000000" w:themeColor="text1"/>
+          <w:spacing w:val="-20"/>
+          <w:kern w:val="28"/>
+          <w:sz w:val="72"/>
+          <w:szCs w:val="52"/>
           <w:lang w:eastAsia="zh-TW"/>
         </w:rPr>
         <mc:AlternateContent>
           <mc:Choice Requires="wps">
             <w:drawing>
-              <wp:anchor distT="0" distB="0" distL="114300" distR="114300" simplePos="0" relativeHeight="251672064" behindDoc="0" locked="0" layoutInCell="1" allowOverlap="1" wp14:anchorId="08D45AB9" wp14:editId="55A91158">
+              <wp:anchor distT="0" distB="0" distL="114300" distR="114300" simplePos="0" relativeHeight="251672064" behindDoc="0" locked="0" layoutInCell="1" allowOverlap="1" wp14:anchorId="08BF8087" wp14:editId="35B27EEE">
                 <wp:simplePos x="0" y="0"/>
                 <wp:positionH relativeFrom="margin">
                   <wp:posOffset>6265536</wp:posOffset>
@@ -6021,14 +6429,25 @@
         </w:rPr>
         <w:t>是利用</w:t>
       </w:r>
-      <w:r>
-        <w:rPr>
-          <w:rFonts w:eastAsia="微軟正黑體" w:hint="eastAsia"/>
-          <w:sz w:val="24"/>
-          <w:szCs w:val="24"/>
-          <w:lang w:eastAsia="zh-TW"/>
-        </w:rPr>
-        <w:t>Qt Designer</w:t>
+      <w:proofErr w:type="spellStart"/>
+      <w:r>
+        <w:rPr>
+          <w:rFonts w:eastAsia="微軟正黑體" w:hint="eastAsia"/>
+          <w:sz w:val="24"/>
+          <w:szCs w:val="24"/>
+          <w:lang w:eastAsia="zh-TW"/>
+        </w:rPr>
+        <w:t>Qt</w:t>
+      </w:r>
+      <w:proofErr w:type="spellEnd"/>
+      <w:r>
+        <w:rPr>
+          <w:rFonts w:eastAsia="微軟正黑體" w:hint="eastAsia"/>
+          <w:sz w:val="24"/>
+          <w:szCs w:val="24"/>
+          <w:lang w:eastAsia="zh-TW"/>
+        </w:rPr>
+        <w:t xml:space="preserve"> Designer</w:t>
       </w:r>
       <w:r>
         <w:rPr>
@@ -6150,6 +6569,7 @@
           <w:szCs w:val="24"/>
           <w:lang w:eastAsia="zh-TW"/>
         </w:rPr>
+        <w:lastRenderedPageBreak/>
         <w:t>所有員工資料皆儲存在系統後端的</w:t>
       </w:r>
       <w:r>
@@ -6247,7 +6667,6 @@
           <w:noProof/>
           <w:lang w:eastAsia="zh-TW"/>
         </w:rPr>
-        <w:lastRenderedPageBreak/>
         <mc:AlternateContent>
           <mc:Choice Requires="wps">
             <w:drawing>
@@ -8051,36 +8470,1733 @@
     </w:p>
     <w:p>
       <w:pPr>
-        <w:rPr>
-          <w:rFonts w:eastAsia="微軟正黑體"/>
-          <w:lang w:eastAsia="zh-TW"/>
-        </w:rPr>
-      </w:pPr>
-    </w:p>
-    <w:p>
-      <w:pPr>
-        <w:spacing w:line="276" w:lineRule="auto"/>
-        <w:rPr>
-          <w:rFonts w:eastAsia="微軟正黑體"/>
-          <w:lang w:eastAsia="zh-TW"/>
-        </w:rPr>
-      </w:pPr>
-      <w:r>
-        <w:rPr>
-          <w:rFonts w:eastAsia="微軟正黑體"/>
+        <w:spacing w:line="276" w:lineRule="auto"/>
+        <w:rPr>
+          <w:rFonts w:eastAsia="微軟正黑體"/>
+          <w:b/>
+          <w:sz w:val="28"/>
+          <w:szCs w:val="28"/>
+          <w:lang w:eastAsia="zh-TW"/>
+        </w:rPr>
+      </w:pPr>
+      <w:r>
+        <w:rPr>
+          <w:rFonts w:eastAsia="微軟正黑體" w:hint="eastAsia"/>
+          <w:b/>
+          <w:sz w:val="28"/>
+          <w:szCs w:val="28"/>
+          <w:lang w:eastAsia="zh-TW"/>
+        </w:rPr>
+        <w:t>8.1</w:t>
+      </w:r>
+      <w:r>
+        <w:rPr>
+          <w:rFonts w:eastAsia="微軟正黑體" w:hint="eastAsia"/>
+          <w:b/>
+          <w:sz w:val="28"/>
+          <w:szCs w:val="28"/>
+          <w:lang w:eastAsia="zh-TW"/>
+        </w:rPr>
+        <w:t xml:space="preserve"> </w:t>
+      </w:r>
+      <w:r>
+        <w:rPr>
+          <w:rFonts w:eastAsia="微軟正黑體" w:hint="eastAsia"/>
+          <w:b/>
+          <w:sz w:val="28"/>
+          <w:szCs w:val="28"/>
+          <w:lang w:eastAsia="zh-TW"/>
+        </w:rPr>
+        <w:t>創建資料庫表格</w:t>
+      </w:r>
+    </w:p>
+    <w:p>
+      <w:pPr>
+        <w:pStyle w:val="ac"/>
+        <w:numPr>
+          <w:ilvl w:val="0"/>
+          <w:numId w:val="2"/>
+        </w:numPr>
+        <w:spacing w:line="276" w:lineRule="auto"/>
+        <w:rPr>
+          <w:rFonts w:eastAsia="微軟正黑體"/>
+          <w:b/>
+          <w:sz w:val="24"/>
+          <w:szCs w:val="24"/>
+          <w:lang w:eastAsia="zh-TW"/>
+        </w:rPr>
+      </w:pPr>
+      <w:r>
+        <w:rPr>
+          <w:rFonts w:eastAsia="微軟正黑體" w:hint="eastAsia"/>
+          <w:b/>
+          <w:sz w:val="24"/>
+          <w:szCs w:val="24"/>
+          <w:lang w:eastAsia="zh-TW"/>
+        </w:rPr>
+        <w:t>使用者表格</w:t>
+      </w:r>
+    </w:p>
+    <w:tbl>
+      <w:tblPr>
+        <w:tblStyle w:val="afe"/>
+        <w:tblW w:w="0" w:type="auto"/>
+        <w:tblInd w:w="1200" w:type="dxa"/>
+        <w:tblLook w:val="04A0" w:firstRow="1" w:lastRow="0" w:firstColumn="1" w:lastColumn="0" w:noHBand="0" w:noVBand="1"/>
+      </w:tblPr>
+      <w:tblGrid>
+        <w:gridCol w:w="1219"/>
+        <w:gridCol w:w="1219"/>
+        <w:gridCol w:w="1219"/>
+        <w:gridCol w:w="1220"/>
+        <w:gridCol w:w="1220"/>
+        <w:gridCol w:w="1220"/>
+        <w:gridCol w:w="1220"/>
+      </w:tblGrid>
+      <w:tr>
+        <w:tc>
+          <w:tcPr>
+            <w:tcW w:w="8537" w:type="dxa"/>
+            <w:gridSpan w:val="7"/>
+          </w:tcPr>
+          <w:p>
+            <w:pPr>
+              <w:pStyle w:val="ac"/>
+              <w:spacing w:line="276" w:lineRule="auto"/>
+              <w:ind w:left="0"/>
+              <w:rPr>
+                <w:rFonts w:eastAsia="微軟正黑體"/>
+                <w:sz w:val="24"/>
+                <w:szCs w:val="24"/>
+                <w:lang w:eastAsia="zh-TW"/>
+              </w:rPr>
+            </w:pPr>
+            <w:r>
+              <w:rPr>
+                <w:rFonts w:eastAsia="微軟正黑體" w:hint="eastAsia"/>
+                <w:sz w:val="20"/>
+                <w:szCs w:val="20"/>
+                <w:lang w:eastAsia="zh-TW"/>
+              </w:rPr>
+              <w:t>使用者</w:t>
+            </w:r>
+          </w:p>
+        </w:tc>
+      </w:tr>
+      <w:tr>
+        <w:tc>
+          <w:tcPr>
+            <w:tcW w:w="1219" w:type="dxa"/>
+          </w:tcPr>
+          <w:p>
+            <w:pPr>
+              <w:pStyle w:val="ac"/>
+              <w:spacing w:line="276" w:lineRule="auto"/>
+              <w:ind w:left="0"/>
+              <w:rPr>
+                <w:rFonts w:eastAsia="微軟正黑體"/>
+                <w:sz w:val="20"/>
+                <w:szCs w:val="20"/>
+                <w:u w:val="single"/>
+                <w:lang w:eastAsia="zh-TW"/>
+              </w:rPr>
+            </w:pPr>
+            <w:r>
+              <w:rPr>
+                <w:rFonts w:eastAsia="微軟正黑體" w:hint="eastAsia"/>
+                <w:sz w:val="20"/>
+                <w:szCs w:val="20"/>
+                <w:u w:val="single"/>
+                <w:lang w:eastAsia="zh-TW"/>
+              </w:rPr>
+              <w:t>使用者編號</w:t>
+            </w:r>
+          </w:p>
+        </w:tc>
+        <w:tc>
+          <w:tcPr>
+            <w:tcW w:w="1219" w:type="dxa"/>
+          </w:tcPr>
+          <w:p>
+            <w:pPr>
+              <w:pStyle w:val="ac"/>
+              <w:spacing w:line="276" w:lineRule="auto"/>
+              <w:ind w:left="0"/>
+              <w:rPr>
+                <w:rFonts w:eastAsia="微軟正黑體"/>
+                <w:sz w:val="20"/>
+                <w:szCs w:val="20"/>
+                <w:lang w:eastAsia="zh-TW"/>
+              </w:rPr>
+            </w:pPr>
+            <w:r>
+              <w:rPr>
+                <w:rFonts w:eastAsia="微軟正黑體" w:hint="eastAsia"/>
+                <w:sz w:val="20"/>
+                <w:szCs w:val="20"/>
+                <w:lang w:eastAsia="zh-TW"/>
+              </w:rPr>
+              <w:t>密碼</w:t>
+            </w:r>
+          </w:p>
+        </w:tc>
+        <w:tc>
+          <w:tcPr>
+            <w:tcW w:w="1219" w:type="dxa"/>
+          </w:tcPr>
+          <w:p>
+            <w:pPr>
+              <w:pStyle w:val="ac"/>
+              <w:spacing w:line="276" w:lineRule="auto"/>
+              <w:ind w:left="0"/>
+              <w:rPr>
+                <w:rFonts w:eastAsia="微軟正黑體"/>
+                <w:sz w:val="20"/>
+                <w:szCs w:val="20"/>
+                <w:lang w:eastAsia="zh-TW"/>
+              </w:rPr>
+            </w:pPr>
+            <w:r>
+              <w:rPr>
+                <w:rFonts w:eastAsia="微軟正黑體" w:hint="eastAsia"/>
+                <w:sz w:val="20"/>
+                <w:szCs w:val="20"/>
+                <w:lang w:eastAsia="zh-TW"/>
+              </w:rPr>
+              <w:t>姓名</w:t>
+            </w:r>
+          </w:p>
+        </w:tc>
+        <w:tc>
+          <w:tcPr>
+            <w:tcW w:w="1220" w:type="dxa"/>
+          </w:tcPr>
+          <w:p>
+            <w:pPr>
+              <w:pStyle w:val="ac"/>
+              <w:spacing w:line="276" w:lineRule="auto"/>
+              <w:ind w:left="0"/>
+              <w:rPr>
+                <w:rFonts w:eastAsia="微軟正黑體"/>
+                <w:sz w:val="20"/>
+                <w:szCs w:val="20"/>
+                <w:lang w:eastAsia="zh-TW"/>
+              </w:rPr>
+            </w:pPr>
+            <w:r>
+              <w:rPr>
+                <w:rFonts w:eastAsia="微軟正黑體" w:hint="eastAsia"/>
+                <w:sz w:val="20"/>
+                <w:szCs w:val="20"/>
+                <w:lang w:eastAsia="zh-TW"/>
+              </w:rPr>
+              <w:t>性別</w:t>
+            </w:r>
+          </w:p>
+        </w:tc>
+        <w:tc>
+          <w:tcPr>
+            <w:tcW w:w="1220" w:type="dxa"/>
+          </w:tcPr>
+          <w:p>
+            <w:pPr>
+              <w:pStyle w:val="ac"/>
+              <w:spacing w:line="276" w:lineRule="auto"/>
+              <w:ind w:left="0"/>
+              <w:rPr>
+                <w:rFonts w:eastAsia="微軟正黑體"/>
+                <w:sz w:val="20"/>
+                <w:szCs w:val="20"/>
+                <w:lang w:eastAsia="zh-TW"/>
+              </w:rPr>
+            </w:pPr>
+            <w:r>
+              <w:rPr>
+                <w:rFonts w:eastAsia="微軟正黑體" w:hint="eastAsia"/>
+                <w:sz w:val="20"/>
+                <w:szCs w:val="20"/>
+                <w:lang w:eastAsia="zh-TW"/>
+              </w:rPr>
+              <w:t>部門</w:t>
+            </w:r>
+          </w:p>
+        </w:tc>
+        <w:tc>
+          <w:tcPr>
+            <w:tcW w:w="1220" w:type="dxa"/>
+          </w:tcPr>
+          <w:p>
+            <w:pPr>
+              <w:pStyle w:val="ac"/>
+              <w:spacing w:line="276" w:lineRule="auto"/>
+              <w:ind w:left="0"/>
+              <w:rPr>
+                <w:rFonts w:eastAsia="微軟正黑體"/>
+                <w:sz w:val="20"/>
+                <w:szCs w:val="20"/>
+                <w:lang w:eastAsia="zh-TW"/>
+              </w:rPr>
+            </w:pPr>
+            <w:r>
+              <w:rPr>
+                <w:rFonts w:eastAsia="微軟正黑體" w:hint="eastAsia"/>
+                <w:sz w:val="20"/>
+                <w:szCs w:val="20"/>
+                <w:lang w:eastAsia="zh-TW"/>
+              </w:rPr>
+              <w:t>職位</w:t>
+            </w:r>
+          </w:p>
+        </w:tc>
+        <w:tc>
+          <w:tcPr>
+            <w:tcW w:w="1220" w:type="dxa"/>
+          </w:tcPr>
+          <w:p>
+            <w:pPr>
+              <w:pStyle w:val="ac"/>
+              <w:spacing w:line="276" w:lineRule="auto"/>
+              <w:ind w:left="0"/>
+              <w:rPr>
+                <w:rFonts w:eastAsia="微軟正黑體"/>
+                <w:sz w:val="20"/>
+                <w:szCs w:val="20"/>
+                <w:lang w:eastAsia="zh-TW"/>
+              </w:rPr>
+            </w:pPr>
+            <w:r>
+              <w:rPr>
+                <w:rFonts w:eastAsia="微軟正黑體" w:hint="eastAsia"/>
+                <w:sz w:val="20"/>
+                <w:szCs w:val="20"/>
+                <w:lang w:eastAsia="zh-TW"/>
+              </w:rPr>
+              <w:t>班別</w:t>
+            </w:r>
+          </w:p>
+        </w:tc>
+      </w:tr>
+    </w:tbl>
+    <w:p>
+      <w:pPr>
+        <w:pStyle w:val="ac"/>
+        <w:spacing w:line="276" w:lineRule="auto"/>
+        <w:ind w:left="1200"/>
+      </w:pPr>
+    </w:p>
+    <w:p>
+      <w:pPr>
+        <w:pStyle w:val="ac"/>
+        <w:spacing w:line="276" w:lineRule="auto"/>
+        <w:ind w:left="1200"/>
+      </w:pPr>
+      <w:proofErr w:type="spellStart"/>
+      <w:r>
+        <w:t>Creat</w:t>
+      </w:r>
+      <w:proofErr w:type="spellEnd"/>
+      <w:r>
+        <w:t xml:space="preserve"> table </w:t>
+      </w:r>
+      <w:proofErr w:type="spellStart"/>
+      <w:r>
+        <w:rPr>
+          <w:rFonts w:hint="eastAsia"/>
+        </w:rPr>
+        <w:t>使用者</w:t>
+      </w:r>
+      <w:proofErr w:type="spellEnd"/>
+      <w:r>
+        <w:t xml:space="preserve"> </w:t>
+      </w:r>
+    </w:p>
+    <w:p>
+      <w:pPr>
+        <w:pStyle w:val="ac"/>
+        <w:spacing w:line="276" w:lineRule="auto"/>
+        <w:ind w:left="1200"/>
+      </w:pPr>
+      <w:r>
+        <w:t xml:space="preserve">( </w:t>
+      </w:r>
+      <w:r>
+        <w:tab/>
+      </w:r>
+      <w:r>
+        <w:tab/>
+      </w:r>
+      <w:proofErr w:type="spellStart"/>
+      <w:r>
+        <w:rPr>
+          <w:rFonts w:hint="eastAsia"/>
+        </w:rPr>
+        <w:t>使用者</w:t>
+      </w:r>
+      <w:r>
+        <w:t>編號</w:t>
+      </w:r>
+      <w:proofErr w:type="spellEnd"/>
+      <w:r>
+        <w:t xml:space="preserve"> </w:t>
+      </w:r>
+      <w:r>
+        <w:tab/>
+      </w:r>
+      <w:proofErr w:type="spellStart"/>
+      <w:r>
+        <w:t>int</w:t>
+      </w:r>
+      <w:proofErr w:type="spellEnd"/>
+      <w:r>
+        <w:t xml:space="preserve"> </w:t>
+      </w:r>
+      <w:r>
+        <w:tab/>
+      </w:r>
+      <w:r>
+        <w:tab/>
+        <w:t xml:space="preserve">not null, </w:t>
+      </w:r>
+    </w:p>
+    <w:p>
+      <w:pPr>
+        <w:pStyle w:val="ac"/>
+        <w:spacing w:line="276" w:lineRule="auto"/>
+        <w:ind w:left="1200"/>
+      </w:pPr>
+      <w:r>
+        <w:tab/>
+      </w:r>
+      <w:r>
+        <w:tab/>
+      </w:r>
+      <w:r>
+        <w:rPr>
+          <w:rFonts w:hint="eastAsia"/>
+        </w:rPr>
+        <w:t>密碼</w:t>
+      </w:r>
+      <w:r>
+        <w:tab/>
+        <w:t xml:space="preserve"> </w:t>
+      </w:r>
+      <w:r>
+        <w:rPr>
+          <w:rFonts w:hint="eastAsia"/>
+        </w:rPr>
+        <w:tab/>
+      </w:r>
+      <w:r>
+        <w:t xml:space="preserve">varchar(25) </w:t>
+      </w:r>
+      <w:r>
+        <w:tab/>
+        <w:t xml:space="preserve">not null, </w:t>
+      </w:r>
+    </w:p>
+    <w:p>
+      <w:pPr>
+        <w:pStyle w:val="ac"/>
+        <w:spacing w:line="276" w:lineRule="auto"/>
+        <w:ind w:left="1200"/>
+      </w:pPr>
+      <w:r>
+        <w:tab/>
+      </w:r>
+      <w:r>
+        <w:tab/>
+      </w:r>
+      <w:r>
+        <w:rPr>
+          <w:rFonts w:hint="eastAsia"/>
+        </w:rPr>
+        <w:t>姓名</w:t>
+      </w:r>
+      <w:r>
+        <w:tab/>
+        <w:t xml:space="preserve"> </w:t>
+      </w:r>
+      <w:r>
+        <w:tab/>
+        <w:t>varchar(25)</w:t>
+      </w:r>
+      <w:r>
+        <w:tab/>
+        <w:t xml:space="preserve">not null, </w:t>
+      </w:r>
+    </w:p>
+    <w:p>
+      <w:pPr>
+        <w:pStyle w:val="ac"/>
+        <w:spacing w:line="276" w:lineRule="auto"/>
+        <w:ind w:left="1200"/>
+      </w:pPr>
+      <w:r>
+        <w:tab/>
+      </w:r>
+      <w:r>
+        <w:tab/>
+      </w:r>
+      <w:proofErr w:type="spellStart"/>
+      <w:r>
+        <w:rPr>
+          <w:rFonts w:hint="eastAsia"/>
+        </w:rPr>
+        <w:t>性別</w:t>
+      </w:r>
+      <w:proofErr w:type="spellEnd"/>
+      <w:r>
+        <w:tab/>
+        <w:t xml:space="preserve"> </w:t>
+      </w:r>
+      <w:r>
+        <w:tab/>
+      </w:r>
+      <w:proofErr w:type="spellStart"/>
+      <w:r>
+        <w:t>int</w:t>
+      </w:r>
+      <w:proofErr w:type="spellEnd"/>
+      <w:r>
+        <w:t xml:space="preserve"> </w:t>
+      </w:r>
+      <w:r>
+        <w:tab/>
+      </w:r>
+      <w:r>
+        <w:tab/>
+        <w:t xml:space="preserve">not null, </w:t>
+      </w:r>
+    </w:p>
+    <w:p>
+      <w:pPr>
+        <w:pStyle w:val="ac"/>
+        <w:spacing w:line="276" w:lineRule="auto"/>
+        <w:ind w:left="1200"/>
+      </w:pPr>
+      <w:r>
+        <w:tab/>
+      </w:r>
+      <w:r>
+        <w:tab/>
+      </w:r>
+      <w:r>
+        <w:rPr>
+          <w:rFonts w:hint="eastAsia"/>
+        </w:rPr>
+        <w:t>部門</w:t>
+      </w:r>
+      <w:r>
+        <w:tab/>
+        <w:t xml:space="preserve"> </w:t>
+      </w:r>
+      <w:r>
+        <w:tab/>
+        <w:t>varchar(25)</w:t>
+      </w:r>
+      <w:r>
+        <w:tab/>
+        <w:t xml:space="preserve">not null, </w:t>
+      </w:r>
+    </w:p>
+    <w:p>
+      <w:pPr>
+        <w:pStyle w:val="ac"/>
+        <w:spacing w:line="276" w:lineRule="auto"/>
+        <w:ind w:left="1200"/>
+      </w:pPr>
+      <w:r>
+        <w:tab/>
+      </w:r>
+      <w:r>
+        <w:tab/>
+      </w:r>
+      <w:proofErr w:type="spellStart"/>
+      <w:r>
+        <w:rPr>
+          <w:rFonts w:hint="eastAsia"/>
+        </w:rPr>
+        <w:t>職位</w:t>
+      </w:r>
+      <w:proofErr w:type="spellEnd"/>
+      <w:r>
+        <w:tab/>
+        <w:t xml:space="preserve"> </w:t>
+      </w:r>
+      <w:r>
+        <w:tab/>
+      </w:r>
+      <w:proofErr w:type="spellStart"/>
+      <w:r>
+        <w:t>int</w:t>
+      </w:r>
+      <w:proofErr w:type="spellEnd"/>
+      <w:r>
+        <w:tab/>
+        <w:t xml:space="preserve"> </w:t>
+      </w:r>
+      <w:r>
+        <w:tab/>
+        <w:t xml:space="preserve">not null, </w:t>
+      </w:r>
+    </w:p>
+    <w:p>
+      <w:pPr>
+        <w:pStyle w:val="ac"/>
+        <w:spacing w:line="276" w:lineRule="auto"/>
+        <w:ind w:left="1200"/>
+      </w:pPr>
+      <w:r>
+        <w:tab/>
+      </w:r>
+      <w:r>
+        <w:tab/>
+      </w:r>
+      <w:proofErr w:type="spellStart"/>
+      <w:r>
+        <w:rPr>
+          <w:rFonts w:hint="eastAsia"/>
+        </w:rPr>
+        <w:t>班別</w:t>
+      </w:r>
+      <w:proofErr w:type="spellEnd"/>
+      <w:r>
+        <w:tab/>
+        <w:t xml:space="preserve"> </w:t>
+      </w:r>
+      <w:r>
+        <w:tab/>
+      </w:r>
+      <w:proofErr w:type="spellStart"/>
+      <w:r>
+        <w:t>int</w:t>
+      </w:r>
+      <w:proofErr w:type="spellEnd"/>
+      <w:r>
+        <w:tab/>
+        <w:t xml:space="preserve"> </w:t>
+      </w:r>
+      <w:r>
+        <w:tab/>
+        <w:t xml:space="preserve">not null, </w:t>
+      </w:r>
+    </w:p>
+    <w:p>
+      <w:pPr>
+        <w:pStyle w:val="ac"/>
+        <w:spacing w:line="276" w:lineRule="auto"/>
+        <w:ind w:left="1200"/>
+      </w:pPr>
+      <w:r>
+        <w:tab/>
+      </w:r>
+      <w:r>
+        <w:tab/>
+      </w:r>
+      <w:proofErr w:type="gramStart"/>
+      <w:r>
+        <w:t>primary</w:t>
+      </w:r>
+      <w:proofErr w:type="gramEnd"/>
+      <w:r>
+        <w:t xml:space="preserve"> key(</w:t>
+      </w:r>
+      <w:proofErr w:type="spellStart"/>
+      <w:r>
+        <w:rPr>
+          <w:rFonts w:hint="eastAsia"/>
+        </w:rPr>
+        <w:t>使用者</w:t>
+      </w:r>
+      <w:r>
+        <w:t>編號</w:t>
+      </w:r>
+      <w:proofErr w:type="spellEnd"/>
+      <w:r>
+        <w:t>)</w:t>
+      </w:r>
+      <w:r>
+        <w:t xml:space="preserve"> </w:t>
+      </w:r>
+    </w:p>
+    <w:p>
+      <w:pPr>
+        <w:pStyle w:val="ac"/>
+        <w:spacing w:line="276" w:lineRule="auto"/>
+        <w:ind w:left="1200"/>
+      </w:pPr>
+      <w:r>
+        <w:t>)</w:t>
+      </w:r>
+    </w:p>
+    <w:p>
+      <w:pPr>
+        <w:pStyle w:val="ac"/>
+        <w:spacing w:line="276" w:lineRule="auto"/>
+        <w:ind w:left="1200"/>
+      </w:pPr>
+    </w:p>
+    <w:p>
+      <w:pPr>
+        <w:pStyle w:val="ac"/>
+        <w:numPr>
+          <w:ilvl w:val="0"/>
+          <w:numId w:val="2"/>
+        </w:numPr>
+        <w:spacing w:line="276" w:lineRule="auto"/>
+        <w:rPr>
+          <w:rFonts w:eastAsia="微軟正黑體"/>
+          <w:b/>
+          <w:sz w:val="24"/>
+          <w:szCs w:val="24"/>
+          <w:lang w:eastAsia="zh-TW"/>
+        </w:rPr>
+      </w:pPr>
+      <w:r>
+        <w:rPr>
+          <w:rFonts w:eastAsia="微軟正黑體" w:hint="eastAsia"/>
+          <w:b/>
+          <w:sz w:val="24"/>
+          <w:szCs w:val="24"/>
+          <w:lang w:eastAsia="zh-TW"/>
+        </w:rPr>
+        <w:t>請假表格</w:t>
+      </w:r>
+    </w:p>
+    <w:tbl>
+      <w:tblPr>
+        <w:tblStyle w:val="afe"/>
+        <w:tblW w:w="0" w:type="auto"/>
+        <w:tblInd w:w="1200" w:type="dxa"/>
+        <w:tblLook w:val="04A0" w:firstRow="1" w:lastRow="0" w:firstColumn="1" w:lastColumn="0" w:noHBand="0" w:noVBand="1"/>
+      </w:tblPr>
+      <w:tblGrid>
+        <w:gridCol w:w="1067"/>
+        <w:gridCol w:w="1067"/>
+        <w:gridCol w:w="1067"/>
+        <w:gridCol w:w="1067"/>
+        <w:gridCol w:w="1067"/>
+        <w:gridCol w:w="1067"/>
+        <w:gridCol w:w="1067"/>
+        <w:gridCol w:w="1068"/>
+      </w:tblGrid>
+      <w:tr>
+        <w:tc>
+          <w:tcPr>
+            <w:tcW w:w="8537" w:type="dxa"/>
+            <w:gridSpan w:val="8"/>
+          </w:tcPr>
+          <w:p>
+            <w:pPr>
+              <w:pStyle w:val="ac"/>
+              <w:spacing w:line="276" w:lineRule="auto"/>
+              <w:ind w:left="0"/>
+              <w:rPr>
+                <w:rFonts w:eastAsia="微軟正黑體"/>
+                <w:sz w:val="20"/>
+                <w:szCs w:val="20"/>
+                <w:lang w:eastAsia="zh-TW"/>
+              </w:rPr>
+            </w:pPr>
+            <w:r>
+              <w:rPr>
+                <w:rFonts w:eastAsia="微軟正黑體" w:hint="eastAsia"/>
+                <w:sz w:val="20"/>
+                <w:szCs w:val="20"/>
+                <w:lang w:eastAsia="zh-TW"/>
+              </w:rPr>
+              <w:t>請假</w:t>
+            </w:r>
+          </w:p>
+        </w:tc>
+      </w:tr>
+      <w:tr>
+        <w:tc>
+          <w:tcPr>
+            <w:tcW w:w="1067" w:type="dxa"/>
+          </w:tcPr>
+          <w:p>
+            <w:pPr>
+              <w:pStyle w:val="ac"/>
+              <w:spacing w:line="276" w:lineRule="auto"/>
+              <w:ind w:left="0"/>
+              <w:rPr>
+                <w:rFonts w:eastAsia="微軟正黑體"/>
+                <w:sz w:val="20"/>
+                <w:szCs w:val="20"/>
+                <w:u w:val="single"/>
+                <w:lang w:eastAsia="zh-TW"/>
+              </w:rPr>
+            </w:pPr>
+            <w:r>
+              <w:rPr>
+                <w:rFonts w:eastAsia="微軟正黑體" w:hint="eastAsia"/>
+                <w:sz w:val="20"/>
+                <w:szCs w:val="20"/>
+                <w:u w:val="single"/>
+                <w:lang w:eastAsia="zh-TW"/>
+              </w:rPr>
+              <w:t>請假編號</w:t>
+            </w:r>
+          </w:p>
+        </w:tc>
+        <w:tc>
+          <w:tcPr>
+            <w:tcW w:w="1067" w:type="dxa"/>
+          </w:tcPr>
+          <w:p>
+            <w:pPr>
+              <w:pStyle w:val="ac"/>
+              <w:spacing w:line="276" w:lineRule="auto"/>
+              <w:ind w:left="0"/>
+              <w:rPr>
+                <w:rFonts w:eastAsia="微軟正黑體"/>
+                <w:sz w:val="20"/>
+                <w:szCs w:val="20"/>
+                <w:lang w:eastAsia="zh-TW"/>
+              </w:rPr>
+            </w:pPr>
+            <w:r>
+              <w:rPr>
+                <w:rFonts w:eastAsia="微軟正黑體" w:hint="eastAsia"/>
+                <w:sz w:val="20"/>
+                <w:szCs w:val="20"/>
+                <w:lang w:eastAsia="zh-TW"/>
+              </w:rPr>
+              <w:t>使用者編號</w:t>
+            </w:r>
+          </w:p>
+        </w:tc>
+        <w:tc>
+          <w:tcPr>
+            <w:tcW w:w="1067" w:type="dxa"/>
+          </w:tcPr>
+          <w:p>
+            <w:pPr>
+              <w:pStyle w:val="ac"/>
+              <w:spacing w:line="276" w:lineRule="auto"/>
+              <w:ind w:left="0"/>
+              <w:rPr>
+                <w:rFonts w:eastAsia="微軟正黑體"/>
+                <w:sz w:val="20"/>
+                <w:szCs w:val="20"/>
+                <w:lang w:eastAsia="zh-TW"/>
+              </w:rPr>
+            </w:pPr>
+            <w:r>
+              <w:rPr>
+                <w:rFonts w:eastAsia="微軟正黑體" w:hint="eastAsia"/>
+                <w:sz w:val="20"/>
+                <w:szCs w:val="20"/>
+                <w:lang w:eastAsia="zh-TW"/>
+              </w:rPr>
+              <w:t>請假類別</w:t>
+            </w:r>
+          </w:p>
+        </w:tc>
+        <w:tc>
+          <w:tcPr>
+            <w:tcW w:w="1067" w:type="dxa"/>
+          </w:tcPr>
+          <w:p>
+            <w:pPr>
+              <w:pStyle w:val="ac"/>
+              <w:spacing w:line="276" w:lineRule="auto"/>
+              <w:ind w:left="0"/>
+              <w:rPr>
+                <w:rFonts w:eastAsia="微軟正黑體"/>
+                <w:sz w:val="20"/>
+                <w:szCs w:val="20"/>
+                <w:lang w:eastAsia="zh-TW"/>
+              </w:rPr>
+            </w:pPr>
+            <w:r>
+              <w:rPr>
+                <w:rFonts w:eastAsia="微軟正黑體" w:hint="eastAsia"/>
+                <w:sz w:val="20"/>
+                <w:szCs w:val="20"/>
+                <w:lang w:eastAsia="zh-TW"/>
+              </w:rPr>
+              <w:t>開始時間</w:t>
+            </w:r>
+          </w:p>
+        </w:tc>
+        <w:tc>
+          <w:tcPr>
+            <w:tcW w:w="1067" w:type="dxa"/>
+          </w:tcPr>
+          <w:p>
+            <w:pPr>
+              <w:pStyle w:val="ac"/>
+              <w:spacing w:line="276" w:lineRule="auto"/>
+              <w:ind w:left="0"/>
+              <w:rPr>
+                <w:rFonts w:eastAsia="微軟正黑體"/>
+                <w:sz w:val="20"/>
+                <w:szCs w:val="20"/>
+                <w:lang w:eastAsia="zh-TW"/>
+              </w:rPr>
+            </w:pPr>
+            <w:r>
+              <w:rPr>
+                <w:rFonts w:eastAsia="微軟正黑體" w:hint="eastAsia"/>
+                <w:sz w:val="20"/>
+                <w:szCs w:val="20"/>
+                <w:lang w:eastAsia="zh-TW"/>
+              </w:rPr>
+              <w:t>結束時間</w:t>
+            </w:r>
+          </w:p>
+        </w:tc>
+        <w:tc>
+          <w:tcPr>
+            <w:tcW w:w="1067" w:type="dxa"/>
+          </w:tcPr>
+          <w:p>
+            <w:pPr>
+              <w:pStyle w:val="ac"/>
+              <w:spacing w:line="276" w:lineRule="auto"/>
+              <w:ind w:left="0"/>
+              <w:rPr>
+                <w:rFonts w:eastAsia="微軟正黑體"/>
+                <w:sz w:val="20"/>
+                <w:szCs w:val="20"/>
+                <w:lang w:eastAsia="zh-TW"/>
+              </w:rPr>
+            </w:pPr>
+            <w:r>
+              <w:rPr>
+                <w:rFonts w:eastAsia="微軟正黑體" w:hint="eastAsia"/>
+                <w:sz w:val="20"/>
+                <w:szCs w:val="20"/>
+                <w:lang w:eastAsia="zh-TW"/>
+              </w:rPr>
+              <w:t>事由</w:t>
+            </w:r>
+          </w:p>
+        </w:tc>
+        <w:tc>
+          <w:tcPr>
+            <w:tcW w:w="1067" w:type="dxa"/>
+          </w:tcPr>
+          <w:p>
+            <w:pPr>
+              <w:pStyle w:val="ac"/>
+              <w:spacing w:line="276" w:lineRule="auto"/>
+              <w:ind w:left="0"/>
+              <w:rPr>
+                <w:rFonts w:eastAsia="微軟正黑體"/>
+                <w:sz w:val="20"/>
+                <w:szCs w:val="20"/>
+                <w:lang w:eastAsia="zh-TW"/>
+              </w:rPr>
+            </w:pPr>
+            <w:r>
+              <w:rPr>
+                <w:rFonts w:eastAsia="微軟正黑體" w:hint="eastAsia"/>
+                <w:sz w:val="20"/>
+                <w:szCs w:val="20"/>
+                <w:lang w:eastAsia="zh-TW"/>
+              </w:rPr>
+              <w:t>備註</w:t>
+            </w:r>
+          </w:p>
+        </w:tc>
+        <w:tc>
+          <w:tcPr>
+            <w:tcW w:w="1068" w:type="dxa"/>
+          </w:tcPr>
+          <w:p>
+            <w:pPr>
+              <w:pStyle w:val="ac"/>
+              <w:spacing w:line="276" w:lineRule="auto"/>
+              <w:ind w:left="0"/>
+              <w:rPr>
+                <w:rFonts w:eastAsia="微軟正黑體"/>
+                <w:sz w:val="20"/>
+                <w:szCs w:val="20"/>
+                <w:lang w:eastAsia="zh-TW"/>
+              </w:rPr>
+            </w:pPr>
+            <w:r>
+              <w:rPr>
+                <w:rFonts w:eastAsia="微軟正黑體" w:hint="eastAsia"/>
+                <w:sz w:val="20"/>
+                <w:szCs w:val="20"/>
+                <w:lang w:eastAsia="zh-TW"/>
+              </w:rPr>
+              <w:t>狀態</w:t>
+            </w:r>
+          </w:p>
+        </w:tc>
+      </w:tr>
+    </w:tbl>
+    <w:p>
+      <w:pPr>
+        <w:pStyle w:val="ac"/>
+        <w:spacing w:line="276" w:lineRule="auto"/>
+        <w:ind w:left="1200"/>
+      </w:pPr>
+    </w:p>
+    <w:p>
+      <w:pPr>
+        <w:pStyle w:val="ac"/>
+        <w:spacing w:line="276" w:lineRule="auto"/>
+        <w:ind w:left="1200"/>
+      </w:pPr>
+      <w:r>
+        <w:rPr>
+          <w:rFonts w:ascii="Microsoft YaHei UI" w:eastAsia="Microsoft YaHei UI" w:hAnsi="Microsoft YaHei UI"/>
+          <w:b/>
           <w:noProof/>
           <w:lang w:eastAsia="zh-TW"/>
         </w:rPr>
         <mc:AlternateContent>
           <mc:Choice Requires="wps">
             <w:drawing>
-              <wp:anchor distT="0" distB="0" distL="114300" distR="114300" simplePos="0" relativeHeight="251690496" behindDoc="0" locked="0" layoutInCell="1" allowOverlap="1" wp14:anchorId="6BF5061E" wp14:editId="31F88BD5">
+              <wp:anchor distT="0" distB="0" distL="114300" distR="114300" simplePos="0" relativeHeight="251713024" behindDoc="0" locked="0" layoutInCell="1" allowOverlap="1" wp14:anchorId="44F7CFBD" wp14:editId="71E95E26">
                 <wp:simplePos x="0" y="0"/>
                 <wp:positionH relativeFrom="margin">
-                  <wp:posOffset>6246421</wp:posOffset>
+                  <wp:posOffset>6242150</wp:posOffset>
                 </wp:positionH>
                 <wp:positionV relativeFrom="margin">
-                  <wp:posOffset>6532038</wp:posOffset>
+                  <wp:posOffset>6524625</wp:posOffset>
+                </wp:positionV>
+                <wp:extent cx="114300" cy="3029585"/>
+                <wp:effectExtent l="0" t="0" r="9525" b="0"/>
+                <wp:wrapNone/>
+                <wp:docPr id="29" name="Rectangle 9"/>
+                <wp:cNvGraphicFramePr>
+                  <a:graphicFrameLocks xmlns:a="http://schemas.openxmlformats.org/drawingml/2006/main"/>
+                </wp:cNvGraphicFramePr>
+                <a:graphic xmlns:a="http://schemas.openxmlformats.org/drawingml/2006/main">
+                  <a:graphicData uri="http://schemas.microsoft.com/office/word/2010/wordprocessingShape">
+                    <wps:wsp>
+                      <wps:cNvSpPr>
+                        <a:spLocks noChangeArrowheads="1"/>
+                      </wps:cNvSpPr>
+                      <wps:spPr bwMode="auto">
+                        <a:xfrm>
+                          <a:off x="0" y="0"/>
+                          <a:ext cx="114300" cy="3029585"/>
+                        </a:xfrm>
+                        <a:prstGeom prst="rect">
+                          <a:avLst/>
+                        </a:prstGeom>
+                        <a:solidFill>
+                          <a:srgbClr val="0070C0"/>
+                        </a:solidFill>
+                        <a:ln>
+                          <a:noFill/>
+                        </a:ln>
+                        <a:extLst/>
+                      </wps:spPr>
+                      <wps:bodyPr rot="0" vert="horz" wrap="square" lIns="91440" tIns="45720" rIns="91440" bIns="45720" anchor="t" anchorCtr="0" upright="1">
+                        <a:noAutofit/>
+                      </wps:bodyPr>
+                    </wps:wsp>
+                  </a:graphicData>
+                </a:graphic>
+                <wp14:sizeRelH relativeFrom="margin">
+                  <wp14:pctWidth>2000</wp14:pctWidth>
+                </wp14:sizeRelH>
+                <wp14:sizeRelV relativeFrom="margin">
+                  <wp14:pctHeight>32500</wp14:pctHeight>
+                </wp14:sizeRelV>
+              </wp:anchor>
+            </w:drawing>
+          </mc:Choice>
+          <mc:Fallback>
+            <w:pict>
+              <v:rect w14:anchorId="4CF5067A" id="Rectangle 9" o:spid="_x0000_s1026" style="position:absolute;margin-left:491.5pt;margin-top:513.75pt;width:9pt;height:238.55pt;z-index:251713024;visibility:visible;mso-wrap-style:square;mso-width-percent:20;mso-height-percent:325;mso-wrap-distance-left:9pt;mso-wrap-distance-top:0;mso-wrap-distance-right:9pt;mso-wrap-distance-bottom:0;mso-position-horizontal:absolute;mso-position-horizontal-relative:margin;mso-position-vertical:absolute;mso-position-vertical-relative:margin;mso-width-percent:20;mso-height-percent:325;mso-width-relative:margin;mso-height-relative:margin;v-text-anchor:top" o:gfxdata="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" fillcolor="#0070c0" stroked="f">
+                <w10:wrap anchorx="margin" anchory="margin"/>
+              </v:rect>
+            </w:pict>
+          </mc:Fallback>
+        </mc:AlternateContent>
+      </w:r>
+      <w:proofErr w:type="spellStart"/>
+      <w:r>
+        <w:t>Creat</w:t>
+      </w:r>
+      <w:proofErr w:type="spellEnd"/>
+      <w:r>
+        <w:t xml:space="preserve"> table </w:t>
+      </w:r>
+      <w:proofErr w:type="spellStart"/>
+      <w:r>
+        <w:rPr>
+          <w:rFonts w:hint="eastAsia"/>
+        </w:rPr>
+        <w:t>使用者</w:t>
+      </w:r>
+      <w:proofErr w:type="spellEnd"/>
+      <w:r>
+        <w:t xml:space="preserve"> </w:t>
+      </w:r>
+    </w:p>
+    <w:p>
+      <w:pPr>
+        <w:pStyle w:val="ac"/>
+        <w:spacing w:line="276" w:lineRule="auto"/>
+        <w:ind w:left="1200"/>
+      </w:pPr>
+      <w:r>
+        <w:t xml:space="preserve">( </w:t>
+      </w:r>
+      <w:r>
+        <w:tab/>
+      </w:r>
+      <w:r>
+        <w:tab/>
+      </w:r>
+      <w:proofErr w:type="spellStart"/>
+      <w:r>
+        <w:rPr>
+          <w:rFonts w:hint="eastAsia"/>
+        </w:rPr>
+        <w:t>請假</w:t>
+      </w:r>
+      <w:r>
+        <w:t>編號</w:t>
+      </w:r>
+      <w:proofErr w:type="spellEnd"/>
+      <w:r>
+        <w:t xml:space="preserve"> </w:t>
+      </w:r>
+      <w:r>
+        <w:tab/>
+      </w:r>
+      <w:proofErr w:type="spellStart"/>
+      <w:r>
+        <w:t>int</w:t>
+      </w:r>
+      <w:proofErr w:type="spellEnd"/>
+      <w:r>
+        <w:t xml:space="preserve"> </w:t>
+      </w:r>
+      <w:r>
+        <w:tab/>
+      </w:r>
+      <w:r>
+        <w:tab/>
+        <w:t xml:space="preserve">not null, </w:t>
+      </w:r>
+    </w:p>
+    <w:p>
+      <w:pPr>
+        <w:pStyle w:val="ac"/>
+        <w:spacing w:line="276" w:lineRule="auto"/>
+        <w:ind w:left="1200"/>
+      </w:pPr>
+      <w:r>
+        <w:tab/>
+      </w:r>
+      <w:r>
+        <w:tab/>
+      </w:r>
+      <w:proofErr w:type="spellStart"/>
+      <w:r>
+        <w:rPr>
+          <w:rFonts w:hint="eastAsia"/>
+        </w:rPr>
+        <w:t>使用者編號</w:t>
+      </w:r>
+      <w:proofErr w:type="spellEnd"/>
+      <w:r>
+        <w:tab/>
+      </w:r>
+      <w:proofErr w:type="spellStart"/>
+      <w:r>
+        <w:rPr>
+          <w:rFonts w:hint="eastAsia"/>
+        </w:rPr>
+        <w:t>int</w:t>
+      </w:r>
+      <w:proofErr w:type="spellEnd"/>
+      <w:r>
+        <w:rPr>
+          <w:rFonts w:hint="eastAsia"/>
+        </w:rPr>
+        <w:tab/>
+      </w:r>
+      <w:r>
+        <w:t xml:space="preserve"> </w:t>
+      </w:r>
+      <w:r>
+        <w:tab/>
+        <w:t xml:space="preserve">not null, </w:t>
+      </w:r>
+    </w:p>
+    <w:p>
+      <w:pPr>
+        <w:pStyle w:val="ac"/>
+        <w:spacing w:line="276" w:lineRule="auto"/>
+        <w:ind w:left="1200"/>
+      </w:pPr>
+      <w:r>
+        <w:tab/>
+      </w:r>
+      <w:r>
+        <w:tab/>
+      </w:r>
+      <w:proofErr w:type="spellStart"/>
+      <w:r>
+        <w:rPr>
+          <w:rFonts w:hint="eastAsia"/>
+        </w:rPr>
+        <w:t>請假類別</w:t>
+      </w:r>
+      <w:proofErr w:type="spellEnd"/>
+      <w:r>
+        <w:t xml:space="preserve"> </w:t>
+      </w:r>
+      <w:r>
+        <w:tab/>
+      </w:r>
+      <w:proofErr w:type="spellStart"/>
+      <w:r>
+        <w:rPr>
+          <w:rFonts w:hint="eastAsia"/>
+        </w:rPr>
+        <w:t>int</w:t>
+      </w:r>
+      <w:proofErr w:type="spellEnd"/>
+      <w:r>
+        <w:rPr>
+          <w:rFonts w:hint="eastAsia"/>
+        </w:rPr>
+        <w:tab/>
+      </w:r>
+      <w:r>
+        <w:tab/>
+        <w:t xml:space="preserve">not null, </w:t>
+      </w:r>
+    </w:p>
+    <w:p>
+      <w:pPr>
+        <w:pStyle w:val="ac"/>
+        <w:spacing w:line="276" w:lineRule="auto"/>
+        <w:ind w:left="1200"/>
+      </w:pPr>
+      <w:r>
+        <w:tab/>
+      </w:r>
+      <w:r>
+        <w:tab/>
+      </w:r>
+      <w:r>
+        <w:rPr>
+          <w:rFonts w:hint="eastAsia"/>
+        </w:rPr>
+        <w:t>開始時間</w:t>
+      </w:r>
+      <w:r>
+        <w:t xml:space="preserve"> </w:t>
+      </w:r>
+      <w:r>
+        <w:tab/>
+      </w:r>
+      <w:r>
+        <w:t>varchar(25)</w:t>
+      </w:r>
+      <w:r>
+        <w:tab/>
+        <w:t xml:space="preserve">not null, </w:t>
+      </w:r>
+    </w:p>
+    <w:p>
+      <w:pPr>
+        <w:pStyle w:val="ac"/>
+        <w:spacing w:line="276" w:lineRule="auto"/>
+        <w:ind w:left="1200"/>
+      </w:pPr>
+      <w:r>
+        <w:tab/>
+      </w:r>
+      <w:r>
+        <w:tab/>
+      </w:r>
+      <w:r>
+        <w:rPr>
+          <w:rFonts w:hint="eastAsia"/>
+        </w:rPr>
+        <w:t>結束時間</w:t>
+      </w:r>
+      <w:r>
+        <w:t xml:space="preserve"> </w:t>
+      </w:r>
+      <w:r>
+        <w:tab/>
+        <w:t>varchar(25)</w:t>
+      </w:r>
+      <w:r>
+        <w:tab/>
+        <w:t xml:space="preserve">not null, </w:t>
+      </w:r>
+    </w:p>
+    <w:p>
+      <w:pPr>
+        <w:pStyle w:val="ac"/>
+        <w:spacing w:line="276" w:lineRule="auto"/>
+        <w:ind w:left="1200"/>
+      </w:pPr>
+      <w:r>
+        <w:tab/>
+      </w:r>
+      <w:r>
+        <w:tab/>
+      </w:r>
+      <w:r>
+        <w:rPr>
+          <w:rFonts w:hint="eastAsia"/>
+        </w:rPr>
+        <w:t>事由</w:t>
+      </w:r>
+      <w:r>
+        <w:tab/>
+        <w:t xml:space="preserve"> </w:t>
+      </w:r>
+      <w:r>
+        <w:tab/>
+      </w:r>
+      <w:r>
+        <w:t>varchar(25)</w:t>
+      </w:r>
+      <w:r>
+        <w:t xml:space="preserve"> </w:t>
+      </w:r>
+      <w:r>
+        <w:tab/>
+        <w:t xml:space="preserve">not null, </w:t>
+      </w:r>
+    </w:p>
+    <w:p>
+      <w:pPr>
+        <w:pStyle w:val="ac"/>
+        <w:spacing w:line="276" w:lineRule="auto"/>
+        <w:ind w:left="1200"/>
+      </w:pPr>
+      <w:r>
+        <w:tab/>
+      </w:r>
+      <w:r>
+        <w:tab/>
+      </w:r>
+      <w:r>
+        <w:rPr>
+          <w:rFonts w:hint="eastAsia"/>
+        </w:rPr>
+        <w:t>備註</w:t>
+      </w:r>
+      <w:r>
+        <w:tab/>
+        <w:t xml:space="preserve"> </w:t>
+      </w:r>
+      <w:r>
+        <w:tab/>
+      </w:r>
+      <w:r>
+        <w:t>varchar(25)</w:t>
+      </w:r>
+      <w:r>
+        <w:t xml:space="preserve"> </w:t>
+      </w:r>
+      <w:r>
+        <w:tab/>
+        <w:t xml:space="preserve">not null, </w:t>
+      </w:r>
+    </w:p>
+    <w:p>
+      <w:pPr>
+        <w:pStyle w:val="ac"/>
+        <w:spacing w:line="276" w:lineRule="auto"/>
+        <w:ind w:left="1200"/>
+      </w:pPr>
+      <w:r>
+        <w:tab/>
+      </w:r>
+      <w:r>
+        <w:tab/>
+      </w:r>
+      <w:proofErr w:type="spellStart"/>
+      <w:r>
+        <w:rPr>
+          <w:rFonts w:hint="eastAsia"/>
+        </w:rPr>
+        <w:t>狀態</w:t>
+      </w:r>
+      <w:proofErr w:type="spellEnd"/>
+      <w:r>
+        <w:tab/>
+        <w:t xml:space="preserve"> </w:t>
+      </w:r>
+      <w:r>
+        <w:tab/>
+      </w:r>
+      <w:proofErr w:type="spellStart"/>
+      <w:r>
+        <w:t>int</w:t>
+      </w:r>
+      <w:proofErr w:type="spellEnd"/>
+      <w:r>
+        <w:tab/>
+        <w:t xml:space="preserve"> </w:t>
+      </w:r>
+      <w:r>
+        <w:tab/>
+        <w:t xml:space="preserve">not null, </w:t>
+      </w:r>
+    </w:p>
+    <w:p>
+      <w:pPr>
+        <w:pStyle w:val="ac"/>
+        <w:spacing w:line="276" w:lineRule="auto"/>
+        <w:ind w:left="1200"/>
+      </w:pPr>
+      <w:r>
+        <w:rPr>
+          <w:rFonts w:ascii="Microsoft YaHei UI" w:eastAsia="Microsoft YaHei UI" w:hAnsi="Microsoft YaHei UI"/>
+          <w:b/>
+          <w:noProof/>
+          <w:lang w:eastAsia="zh-TW"/>
+        </w:rPr>
+        <w:lastRenderedPageBreak/>
+        <mc:AlternateContent>
+          <mc:Choice Requires="wps">
+            <w:drawing>
+              <wp:anchor distT="0" distB="0" distL="114300" distR="114300" simplePos="0" relativeHeight="251710976" behindDoc="0" locked="0" layoutInCell="1" allowOverlap="1" wp14:anchorId="40C3CC76" wp14:editId="3287A48F">
+                <wp:simplePos x="0" y="0"/>
+                <wp:positionH relativeFrom="margin">
+                  <wp:posOffset>6253580</wp:posOffset>
+                </wp:positionH>
+                <wp:positionV relativeFrom="margin">
+                  <wp:posOffset>-222250</wp:posOffset>
+                </wp:positionV>
+                <wp:extent cx="123825" cy="6757670"/>
+                <wp:effectExtent l="0" t="0" r="9525" b="5080"/>
+                <wp:wrapNone/>
+                <wp:docPr id="18" name="Rectangle 8"/>
+                <wp:cNvGraphicFramePr>
+                  <a:graphicFrameLocks xmlns:a="http://schemas.openxmlformats.org/drawingml/2006/main"/>
+                </wp:cNvGraphicFramePr>
+                <a:graphic xmlns:a="http://schemas.openxmlformats.org/drawingml/2006/main">
+                  <a:graphicData uri="http://schemas.microsoft.com/office/word/2010/wordprocessingShape">
+                    <wps:wsp>
+                      <wps:cNvSpPr>
+                        <a:spLocks noChangeArrowheads="1"/>
+                      </wps:cNvSpPr>
+                      <wps:spPr bwMode="auto">
+                        <a:xfrm>
+                          <a:off x="0" y="0"/>
+                          <a:ext cx="123825" cy="6757670"/>
+                        </a:xfrm>
+                        <a:prstGeom prst="rect">
+                          <a:avLst/>
+                        </a:prstGeom>
+                        <a:solidFill>
+                          <a:srgbClr val="00B0F0"/>
+                        </a:solidFill>
+                        <a:ln>
+                          <a:noFill/>
+                        </a:ln>
+                        <a:extLst/>
+                      </wps:spPr>
+                      <wps:bodyPr rot="0" vert="horz" wrap="square" lIns="91440" tIns="45720" rIns="91440" bIns="45720" anchor="t" anchorCtr="0" upright="1">
+                        <a:noAutofit/>
+                      </wps:bodyPr>
+                    </wps:wsp>
+                  </a:graphicData>
+                </a:graphic>
+                <wp14:sizeRelH relativeFrom="margin">
+                  <wp14:pctWidth>2000</wp14:pctWidth>
+                </wp14:sizeRelH>
+                <wp14:sizeRelV relativeFrom="margin">
+                  <wp14:pctHeight>72500</wp14:pctHeight>
+                </wp14:sizeRelV>
+              </wp:anchor>
+            </w:drawing>
+          </mc:Choice>
+          <mc:Fallback>
+            <w:pict>
+              <v:rect w14:anchorId="58407E7F" id="Rectangle 8" o:spid="_x0000_s1026" style="position:absolute;margin-left:492.4pt;margin-top:-17.5pt;width:9.75pt;height:532.1pt;z-index:251710976;visibility:visible;mso-wrap-style:square;mso-width-percent:20;mso-height-percent:725;mso-wrap-distance-left:9pt;mso-wrap-distance-top:0;mso-wrap-distance-right:9pt;mso-wrap-distance-bottom:0;mso-position-horizontal:absolute;mso-position-horizontal-relative:margin;mso-position-vertical:absolute;mso-position-vertical-relative:margin;mso-width-percent:20;mso-height-percent:725;mso-width-relative:margin;mso-height-relative:margin;v-text-anchor:top" o:gfxdata="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" fillcolor="#00b0f0" stroked="f">
+                <w10:wrap anchorx="margin" anchory="margin"/>
+              </v:rect>
+            </w:pict>
+          </mc:Fallback>
+        </mc:AlternateContent>
+      </w:r>
+      <w:r>
+        <w:tab/>
+      </w:r>
+      <w:r>
+        <w:tab/>
+      </w:r>
+      <w:proofErr w:type="gramStart"/>
+      <w:r>
+        <w:t>primary</w:t>
+      </w:r>
+      <w:proofErr w:type="gramEnd"/>
+      <w:r>
+        <w:t xml:space="preserve"> key(</w:t>
+      </w:r>
+      <w:proofErr w:type="spellStart"/>
+      <w:r>
+        <w:rPr>
+          <w:rFonts w:hint="eastAsia"/>
+        </w:rPr>
+        <w:t>請假</w:t>
+      </w:r>
+      <w:r>
+        <w:t>編號</w:t>
+      </w:r>
+      <w:proofErr w:type="spellEnd"/>
+      <w:r>
+        <w:t xml:space="preserve">), </w:t>
+      </w:r>
+    </w:p>
+    <w:p>
+      <w:pPr>
+        <w:pStyle w:val="ac"/>
+        <w:spacing w:line="276" w:lineRule="auto"/>
+        <w:ind w:left="1200"/>
+      </w:pPr>
+      <w:r>
+        <w:tab/>
+      </w:r>
+      <w:r>
+        <w:tab/>
+      </w:r>
+      <w:proofErr w:type="gramStart"/>
+      <w:r>
+        <w:t>foreign</w:t>
+      </w:r>
+      <w:proofErr w:type="gramEnd"/>
+      <w:r>
+        <w:t xml:space="preserve"> key(</w:t>
+      </w:r>
+      <w:proofErr w:type="spellStart"/>
+      <w:r>
+        <w:rPr>
+          <w:rFonts w:hint="eastAsia"/>
+        </w:rPr>
+        <w:t>使用者</w:t>
+      </w:r>
+      <w:r>
+        <w:t>編號</w:t>
+      </w:r>
+      <w:proofErr w:type="spellEnd"/>
+      <w:r>
+        <w:t xml:space="preserve">) reference to </w:t>
+      </w:r>
+      <w:proofErr w:type="spellStart"/>
+      <w:r>
+        <w:rPr>
+          <w:rFonts w:hint="eastAsia"/>
+        </w:rPr>
+        <w:t>使用者</w:t>
+      </w:r>
+      <w:proofErr w:type="spellEnd"/>
+      <w:r>
+        <w:t>(</w:t>
+      </w:r>
+      <w:proofErr w:type="spellStart"/>
+      <w:r>
+        <w:rPr>
+          <w:rFonts w:hint="eastAsia"/>
+        </w:rPr>
+        <w:t>使用者</w:t>
+      </w:r>
+      <w:r>
+        <w:t>編號</w:t>
+      </w:r>
+      <w:proofErr w:type="spellEnd"/>
+      <w:r>
+        <w:t>)</w:t>
+      </w:r>
+      <w:r>
+        <w:t xml:space="preserve"> </w:t>
+      </w:r>
+    </w:p>
+    <w:p>
+      <w:pPr>
+        <w:pStyle w:val="ac"/>
+        <w:spacing w:line="276" w:lineRule="auto"/>
+        <w:ind w:left="1200"/>
+      </w:pPr>
+      <w:r>
+        <w:t>)</w:t>
+      </w:r>
+    </w:p>
+    <w:p>
+      <w:pPr>
+        <w:spacing w:line="276" w:lineRule="auto"/>
+        <w:rPr>
+          <w:rFonts w:eastAsia="微軟正黑體"/>
+          <w:b/>
+          <w:sz w:val="28"/>
+          <w:szCs w:val="28"/>
+          <w:lang w:eastAsia="zh-TW"/>
+        </w:rPr>
+      </w:pPr>
+      <w:r>
+        <w:rPr>
+          <w:rFonts w:eastAsia="微軟正黑體" w:hint="eastAsia"/>
+          <w:b/>
+          <w:sz w:val="28"/>
+          <w:szCs w:val="28"/>
+          <w:lang w:eastAsia="zh-TW"/>
+        </w:rPr>
+        <w:t>8.2</w:t>
+      </w:r>
+      <w:r>
+        <w:rPr>
+          <w:rFonts w:eastAsia="微軟正黑體" w:hint="eastAsia"/>
+          <w:b/>
+          <w:sz w:val="28"/>
+          <w:szCs w:val="28"/>
+          <w:lang w:eastAsia="zh-TW"/>
+        </w:rPr>
+        <w:t xml:space="preserve"> </w:t>
+      </w:r>
+      <w:r>
+        <w:rPr>
+          <w:rFonts w:eastAsia="微軟正黑體" w:hint="eastAsia"/>
+          <w:b/>
+          <w:sz w:val="28"/>
+          <w:szCs w:val="28"/>
+          <w:lang w:eastAsia="zh-TW"/>
+        </w:rPr>
+        <w:t>系統資料庫</w:t>
+      </w:r>
+      <w:r>
+        <w:rPr>
+          <w:rFonts w:eastAsia="微軟正黑體" w:hint="eastAsia"/>
+          <w:b/>
+          <w:sz w:val="28"/>
+          <w:szCs w:val="28"/>
+          <w:lang w:eastAsia="zh-TW"/>
+        </w:rPr>
+        <w:t>的</w:t>
+      </w:r>
+      <w:r>
+        <w:rPr>
+          <w:rFonts w:eastAsia="微軟正黑體" w:hint="eastAsia"/>
+          <w:b/>
+          <w:sz w:val="28"/>
+          <w:szCs w:val="28"/>
+          <w:lang w:eastAsia="zh-TW"/>
+        </w:rPr>
+        <w:t>ER</w:t>
+      </w:r>
+      <w:r>
+        <w:rPr>
+          <w:rFonts w:eastAsia="微軟正黑體"/>
+          <w:b/>
+          <w:sz w:val="28"/>
+          <w:szCs w:val="28"/>
+          <w:lang w:eastAsia="zh-TW"/>
+        </w:rPr>
+        <w:t xml:space="preserve"> </w:t>
+      </w:r>
+      <w:r>
+        <w:rPr>
+          <w:rFonts w:eastAsia="微軟正黑體" w:hint="eastAsia"/>
+          <w:b/>
+          <w:sz w:val="28"/>
+          <w:szCs w:val="28"/>
+          <w:lang w:eastAsia="zh-TW"/>
+        </w:rPr>
+        <w:t>Model</w:t>
+      </w:r>
+    </w:p>
+    <w:p>
+      <w:pPr>
+        <w:spacing w:line="276" w:lineRule="auto"/>
+        <w:rPr>
+          <w:rFonts w:eastAsia="微軟正黑體"/>
+          <w:b/>
+          <w:sz w:val="28"/>
+          <w:szCs w:val="28"/>
+          <w:lang w:eastAsia="zh-TW"/>
+        </w:rPr>
+      </w:pPr>
+      <w:r>
+        <w:rPr>
+          <w:rFonts w:eastAsia="微軟正黑體" w:hint="eastAsia"/>
+          <w:b/>
+          <w:noProof/>
+          <w:sz w:val="28"/>
+          <w:szCs w:val="28"/>
+          <w:lang w:eastAsia="zh-TW"/>
+        </w:rPr>
+        <w:drawing>
+          <wp:inline distT="0" distB="0" distL="0" distR="0">
+            <wp:extent cx="6188489" cy="2752825"/>
+            <wp:effectExtent l="0" t="0" r="3175" b="0"/>
+            <wp:docPr id="43" name="圖片 43"/>
+            <wp:cNvGraphicFramePr>
+              <a:graphicFrameLocks xmlns:a="http://schemas.openxmlformats.org/drawingml/2006/main" noChangeAspect="1"/>
+            </wp:cNvGraphicFramePr>
+            <a:graphic xmlns:a="http://schemas.openxmlformats.org/drawingml/2006/main">
+              <a:graphicData uri="http://schemas.openxmlformats.org/drawingml/2006/picture">
+                <pic:pic xmlns:pic="http://schemas.openxmlformats.org/drawingml/2006/picture">
+                  <pic:nvPicPr>
+                    <pic:cNvPr id="43" name="ER.jpg"/>
+                    <pic:cNvPicPr/>
+                  </pic:nvPicPr>
+                  <pic:blipFill>
+                    <a:blip r:embed="rId32">
+                      <a:extLst>
+                        <a:ext uri="{28A0092B-C50C-407E-A947-70E740481C1C}">
+                          <a14:useLocalDpi xmlns:a14="http://schemas.microsoft.com/office/drawing/2010/main" val="0"/>
+                        </a:ext>
+                      </a:extLst>
+                    </a:blip>
+                    <a:stretch>
+                      <a:fillRect/>
+                    </a:stretch>
+                  </pic:blipFill>
+                  <pic:spPr>
+                    <a:xfrm>
+                      <a:off x="0" y="0"/>
+                      <a:ext cx="6246247" cy="2778517"/>
+                    </a:xfrm>
+                    <a:prstGeom prst="rect">
+                      <a:avLst/>
+                    </a:prstGeom>
+                  </pic:spPr>
+                </pic:pic>
+              </a:graphicData>
+            </a:graphic>
+          </wp:inline>
+        </w:drawing>
+      </w:r>
+    </w:p>
+    <w:p>
+      <w:pPr>
+        <w:spacing w:line="276" w:lineRule="auto"/>
+        <w:rPr>
+          <w:rFonts w:eastAsia="微軟正黑體"/>
+          <w:lang w:eastAsia="zh-TW"/>
+        </w:rPr>
+      </w:pPr>
+      <w:r>
+        <w:rPr>
+          <w:rFonts w:eastAsia="微軟正黑體"/>
+          <w:noProof/>
+          <w:lang w:eastAsia="zh-TW"/>
+        </w:rPr>
+        <mc:AlternateContent>
+          <mc:Choice Requires="wps">
+            <w:drawing>
+              <wp:anchor distT="0" distB="0" distL="114300" distR="114300" simplePos="0" relativeHeight="251690496" behindDoc="0" locked="0" layoutInCell="1" allowOverlap="1" wp14:anchorId="3E79D720" wp14:editId="633ECBDA">
+                <wp:simplePos x="0" y="0"/>
+                <wp:positionH relativeFrom="margin">
+                  <wp:posOffset>6265111</wp:posOffset>
+                </wp:positionH>
+                <wp:positionV relativeFrom="margin">
+                  <wp:posOffset>6527266</wp:posOffset>
                 </wp:positionV>
                 <wp:extent cx="123825" cy="3029585"/>
                 <wp:effectExtent l="0" t="0" r="9525" b="0"/>
@@ -8128,7 +10244,7 @@
           </mc:Choice>
           <mc:Fallback>
             <w:pict>
-              <v:rect w14:anchorId="628ABBC7" id="Rectangle 9" o:spid="_x0000_s1026" style="position:absolute;margin-left:491.85pt;margin-top:514.35pt;width:9.75pt;height:238.55pt;z-index:251690496;visibility:visible;mso-wrap-style:square;mso-width-percent:20;mso-height-percent:325;mso-wrap-distance-left:9pt;mso-wrap-distance-top:0;mso-wrap-distance-right:9pt;mso-wrap-distance-bottom:0;mso-position-horizontal:absolute;mso-position-horizontal-relative:margin;mso-position-vertical:absolute;mso-position-vertical-relative:margin;mso-width-percent:20;mso-height-percent:325;mso-width-relative:margin;mso-height-relative:margin;v-text-anchor:top" o:gfxdata="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" fillcolor="#0070c0" stroked="f">
+              <v:rect w14:anchorId="2E46C8F3" id="Rectangle 9" o:spid="_x0000_s1026" style="position:absolute;margin-left:493.3pt;margin-top:513.95pt;width:9.75pt;height:238.55pt;z-index:251690496;visibility:visible;mso-wrap-style:square;mso-width-percent:20;mso-height-percent:325;mso-wrap-distance-left:9pt;mso-wrap-distance-top:0;mso-wrap-distance-right:9pt;mso-wrap-distance-bottom:0;mso-position-horizontal:absolute;mso-position-horizontal-relative:margin;mso-position-vertical:absolute;mso-position-vertical-relative:margin;mso-width-percent:20;mso-height-percent:325;mso-width-relative:margin;mso-height-relative:margin;v-text-anchor:top" o:gfxdata="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" fillcolor="#0070c0" stroked="f">
                 <w10:wrap anchorx="margin" anchory="margin"/>
               </v:rect>
             </w:pict>
@@ -8273,16 +10389,7 @@
           <w:szCs w:val="24"/>
           <w:lang w:eastAsia="zh-TW"/>
         </w:rPr>
-        <w:t>不應洩露使用者的個人資料給工廠以外的人</w:t>
-      </w:r>
-      <w:r>
-        <w:rPr>
-          <w:rFonts w:eastAsia="微軟正黑體" w:hint="eastAsia"/>
-          <w:sz w:val="24"/>
-          <w:szCs w:val="24"/>
-          <w:lang w:eastAsia="zh-TW"/>
-        </w:rPr>
-        <w:t>。</w:t>
+        <w:t>不應洩露使用者的個人資料給工廠以外的人。</w:t>
       </w:r>
     </w:p>
     <w:p>
@@ -8375,7 +10482,7 @@
           <w:szCs w:val="24"/>
           <w:lang w:eastAsia="zh-TW"/>
         </w:rPr>
-        <w:t>為避免有心人士透過監聽網路盜取使用者密碼，在傳遞使用者帳號及密碼時會將資料進行加密</w:t>
+        <w:t>為避免有心人士透過監聽網路盜取使用者密碼，在傳遞使用者帳號及密碼時會將資料進行加密。</w:t>
       </w:r>
     </w:p>
     <w:p>
@@ -8455,31 +10562,20 @@
         </w:numPr>
         <w:spacing w:line="276" w:lineRule="auto"/>
         <w:rPr>
-          <w:rFonts w:eastAsia="微軟正黑體"/>
-          <w:sz w:val="24"/>
-          <w:szCs w:val="24"/>
-          <w:lang w:eastAsia="zh-TW"/>
-        </w:rPr>
-      </w:pPr>
-      <w:r>
-        <w:rPr>
-          <w:rFonts w:eastAsia="微軟正黑體" w:hint="eastAsia"/>
-          <w:sz w:val="24"/>
-          <w:szCs w:val="24"/>
-          <w:lang w:eastAsia="zh-TW"/>
-        </w:rPr>
-        <w:t>客戶端不會保留任何本次登入的資料，所有資料在程式</w:t>
-      </w:r>
-      <w:bookmarkStart w:id="0" w:name="_GoBack"/>
-      <w:bookmarkEnd w:id="0"/>
-      <w:r>
-        <w:rPr>
-          <w:rFonts w:eastAsia="微軟正黑體" w:hint="eastAsia"/>
-          <w:sz w:val="24"/>
-          <w:szCs w:val="24"/>
-          <w:lang w:eastAsia="zh-TW"/>
-        </w:rPr>
-        <w:t>關閉後會自動清除</w:t>
+          <w:rFonts w:eastAsia="微軟正黑體" w:hint="eastAsia"/>
+          <w:sz w:val="24"/>
+          <w:szCs w:val="24"/>
+          <w:lang w:eastAsia="zh-TW"/>
+        </w:rPr>
+      </w:pPr>
+      <w:r>
+        <w:rPr>
+          <w:rFonts w:eastAsia="微軟正黑體" w:hint="eastAsia"/>
+          <w:sz w:val="24"/>
+          <w:szCs w:val="24"/>
+          <w:lang w:eastAsia="zh-TW"/>
+        </w:rPr>
+        <w:t>客戶端不會保留任何本次登入的資料，所有資料在程式關閉後會自動清除。</w:t>
       </w:r>
     </w:p>
     <w:p>
@@ -8922,7 +11018,27 @@
           <w:szCs w:val="24"/>
           <w:lang w:eastAsia="zh-TW"/>
         </w:rPr>
-        <w:t>在系統執行期間，不得</w:t>
+        <w:t>在系統執行</w:t>
+      </w:r>
+      <w:proofErr w:type="gramStart"/>
+      <w:r>
+        <w:rPr>
+          <w:rFonts w:eastAsia="微軟正黑體" w:hint="eastAsia"/>
+          <w:sz w:val="24"/>
+          <w:szCs w:val="24"/>
+          <w:lang w:eastAsia="zh-TW"/>
+        </w:rPr>
+        <w:t>期間，</w:t>
+      </w:r>
+      <w:proofErr w:type="gramEnd"/>
+      <w:r>
+        <w:rPr>
+          <w:rFonts w:eastAsia="微軟正黑體" w:hint="eastAsia"/>
+          <w:sz w:val="24"/>
+          <w:szCs w:val="24"/>
+          <w:lang w:eastAsia="zh-TW"/>
+        </w:rPr>
+        <w:t>不得</w:t>
       </w:r>
       <w:r>
         <w:rPr>
@@ -9050,7 +11166,7 @@
         </w:numPr>
         <w:spacing w:line="276" w:lineRule="auto"/>
         <w:rPr>
-          <w:rFonts w:eastAsia="微軟正黑體" w:hint="eastAsia"/>
+          <w:rFonts w:eastAsia="微軟正黑體"/>
           <w:sz w:val="24"/>
           <w:szCs w:val="24"/>
           <w:lang w:eastAsia="zh-TW"/>
@@ -9109,7 +11225,7 @@
         <mc:AlternateContent>
           <mc:Choice Requires="wps">
             <w:drawing>
-              <wp:anchor distT="0" distB="0" distL="114300" distR="114300" simplePos="0" relativeHeight="251686400" behindDoc="0" locked="0" layoutInCell="1" allowOverlap="1" wp14:anchorId="42ED0AB8" wp14:editId="1AC10F36">
+              <wp:anchor distT="0" distB="0" distL="114300" distR="114300" simplePos="0" relativeHeight="251686400" behindDoc="0" locked="0" layoutInCell="1" allowOverlap="1" wp14:anchorId="5447816A" wp14:editId="563CB3A5">
                 <wp:simplePos x="0" y="0"/>
                 <wp:positionH relativeFrom="margin">
                   <wp:posOffset>6257925</wp:posOffset>
@@ -9178,7 +11294,7 @@
         <mc:AlternateContent>
           <mc:Choice Requires="wps">
             <w:drawing>
-              <wp:anchor distT="0" distB="0" distL="114300" distR="114300" simplePos="0" relativeHeight="251687424" behindDoc="0" locked="0" layoutInCell="1" allowOverlap="1" wp14:anchorId="7B714056" wp14:editId="42BE2C83">
+              <wp:anchor distT="0" distB="0" distL="114300" distR="114300" simplePos="0" relativeHeight="251687424" behindDoc="0" locked="0" layoutInCell="1" allowOverlap="1" wp14:anchorId="71C4AF9C" wp14:editId="2191D861">
                 <wp:simplePos x="0" y="0"/>
                 <wp:positionH relativeFrom="margin">
                   <wp:posOffset>6258296</wp:posOffset>
@@ -9247,7 +11363,7 @@
         <mc:AlternateContent>
           <mc:Choice Requires="wps">
             <w:drawing>
-              <wp:anchor distT="0" distB="0" distL="114300" distR="114300" simplePos="0" relativeHeight="251684352" behindDoc="0" locked="0" layoutInCell="1" allowOverlap="1" wp14:anchorId="14BE6E71" wp14:editId="689F9826">
+              <wp:anchor distT="0" distB="0" distL="114300" distR="114300" simplePos="0" relativeHeight="251684352" behindDoc="0" locked="0" layoutInCell="1" allowOverlap="1" wp14:anchorId="7326B982" wp14:editId="2FA799E0">
                 <wp:simplePos x="0" y="0"/>
                 <wp:positionH relativeFrom="margin">
                   <wp:posOffset>6258296</wp:posOffset>
@@ -9316,7 +11432,7 @@
         <mc:AlternateContent>
           <mc:Choice Requires="wps">
             <w:drawing>
-              <wp:anchor distT="0" distB="0" distL="114300" distR="114300" simplePos="0" relativeHeight="251681280" behindDoc="0" locked="0" layoutInCell="1" allowOverlap="1" wp14:anchorId="4D9CE55C" wp14:editId="1717E86B">
+              <wp:anchor distT="0" distB="0" distL="114300" distR="114300" simplePos="0" relativeHeight="251681280" behindDoc="0" locked="0" layoutInCell="1" allowOverlap="1" wp14:anchorId="4BC704B6" wp14:editId="2D0C87E5">
                 <wp:simplePos x="0" y="0"/>
                 <wp:positionH relativeFrom="margin">
                   <wp:posOffset>6258297</wp:posOffset>
@@ -9379,7 +11495,7 @@
       </w:r>
     </w:p>
     <w:sectPr>
-      <w:footerReference w:type="default" r:id="rId32"/>
+      <w:footerReference w:type="default" r:id="rId33"/>
       <w:pgSz w:w="11907" w:h="16839" w:code="9"/>
       <w:pgMar w:top="1080" w:right="1080" w:bottom="1080" w:left="1080" w:header="720" w:footer="720" w:gutter="0"/>
       <w:pgNumType w:start="0"/>
@@ -9447,7 +11563,7 @@
             <w:noProof/>
             <w:lang w:val="zh-TW" w:eastAsia="zh-TW"/>
           </w:rPr>
-          <w:t>12</w:t>
+          <w:t>20</w:t>
         </w:r>
         <w:r>
           <w:fldChar w:fldCharType="end"/>
@@ -9490,7 +11606,7 @@
 
 <file path=word/numbering.xml><?xml version="1.0" encoding="utf-8"?>
 <w:numbering xmlns:wpc="http://schemas.microsoft.com/office/word/2010/wordprocessingCanvas" xmlns:mc="http://schemas.openxmlformats.org/markup-compatibility/2006" xmlns:o="urn:schemas-microsoft-com:office:office" xmlns:r="http://schemas.openxmlformats.org/officeDocument/2006/relationships" xmlns:m="http://schemas.openxmlformats.org/officeDocument/2006/math" xmlns:v="urn:schemas-microsoft-com:vml" xmlns:wp14="http://schemas.microsoft.com/office/word/2010/wordprocessingDrawing" xmlns:wp="http://schemas.openxmlformats.org/drawingml/2006/wordprocessingDrawing" xmlns:w10="urn:schemas-microsoft-com:office:word" xmlns:w="http://schemas.openxmlformats.org/wordprocessingml/2006/main" xmlns:w14="http://schemas.microsoft.com/office/word/2010/wordml" xmlns:w15="http://schemas.microsoft.com/office/word/2012/wordml" xmlns:wpg="http://schemas.microsoft.com/office/word/2010/wordprocessingGroup" xmlns:wpi="http://schemas.microsoft.com/office/word/2010/wordprocessingInk" xmlns:wne="http://schemas.microsoft.com/office/word/2006/wordml" xmlns:wps="http://schemas.microsoft.com/office/word/2010/wordprocessingShape" mc:Ignorable="w14 w15 wp14">
-  <w:abstractNum w:abstractNumId="0">
+  <w:abstractNum w:abstractNumId="0" w15:restartNumberingAfterBreak="0">
     <w:nsid w:val="02076FD1"/>
     <w:multiLevelType w:val="hybridMultilevel"/>
     <w:tmpl w:val="C6EC01C0"/>
@@ -9603,7 +11719,7 @@
       </w:rPr>
     </w:lvl>
   </w:abstractNum>
-  <w:abstractNum w:abstractNumId="1">
+  <w:abstractNum w:abstractNumId="1" w15:restartNumberingAfterBreak="0">
     <w:nsid w:val="0765612A"/>
     <w:multiLevelType w:val="hybridMultilevel"/>
     <w:tmpl w:val="CA0E0FCE"/>
@@ -9716,7 +11832,7 @@
       </w:rPr>
     </w:lvl>
   </w:abstractNum>
-  <w:abstractNum w:abstractNumId="2">
+  <w:abstractNum w:abstractNumId="2" w15:restartNumberingAfterBreak="0">
     <w:nsid w:val="0B2416CA"/>
     <w:multiLevelType w:val="hybridMultilevel"/>
     <w:tmpl w:val="7D3E2A90"/>
@@ -9805,7 +11921,7 @@
       </w:pPr>
     </w:lvl>
   </w:abstractNum>
-  <w:abstractNum w:abstractNumId="3">
+  <w:abstractNum w:abstractNumId="3" w15:restartNumberingAfterBreak="0">
     <w:nsid w:val="2B6C1323"/>
     <w:multiLevelType w:val="hybridMultilevel"/>
     <w:tmpl w:val="602254B4"/>
@@ -9894,23 +12010,23 @@
       </w:pPr>
     </w:lvl>
   </w:abstractNum>
-  <w:abstractNum w:abstractNumId="4">
-    <w:nsid w:val="2ECD1D5B"/>
+  <w:abstractNum w:abstractNumId="4" w15:restartNumberingAfterBreak="0">
+    <w:nsid w:val="316E7356"/>
     <w:multiLevelType w:val="hybridMultilevel"/>
-    <w:tmpl w:val="D8A00332"/>
-    <w:lvl w:ilvl="0" w:tplc="04090001">
+    <w:tmpl w:val="F136689C"/>
+    <w:lvl w:ilvl="0" w:tplc="DD1E5AC4">
       <w:start w:val="1"/>
       <w:numFmt w:val="bullet"/>
-      <w:lvlText w:val=""/>
+      <w:lvlText w:val=""/>
       <w:lvlJc w:val="left"/>
       <w:pPr>
-        <w:ind w:left="480" w:hanging="480"/>
+        <w:ind w:left="3600" w:hanging="480"/>
       </w:pPr>
       <w:rPr>
         <w:rFonts w:ascii="Wingdings" w:hAnsi="Wingdings" w:hint="default"/>
       </w:rPr>
     </w:lvl>
-    <w:lvl w:ilvl="1" w:tplc="04090003" w:tentative="1">
+    <w:lvl w:ilvl="1" w:tplc="04090003">
       <w:start w:val="1"/>
       <w:numFmt w:val="bullet"/>
       <w:lvlText w:val=""/>
@@ -10007,120 +12123,7 @@
       </w:rPr>
     </w:lvl>
   </w:abstractNum>
-  <w:abstractNum w:abstractNumId="5">
-    <w:nsid w:val="316E7356"/>
-    <w:multiLevelType w:val="hybridMultilevel"/>
-    <w:tmpl w:val="F136689C"/>
-    <w:lvl w:ilvl="0" w:tplc="DD1E5AC4">
-      <w:start w:val="1"/>
-      <w:numFmt w:val="bullet"/>
-      <w:lvlText w:val=""/>
-      <w:lvlJc w:val="left"/>
-      <w:pPr>
-        <w:ind w:left="3600" w:hanging="480"/>
-      </w:pPr>
-      <w:rPr>
-        <w:rFonts w:ascii="Wingdings" w:hAnsi="Wingdings" w:hint="default"/>
-      </w:rPr>
-    </w:lvl>
-    <w:lvl w:ilvl="1" w:tplc="04090003">
-      <w:start w:val="1"/>
-      <w:numFmt w:val="bullet"/>
-      <w:lvlText w:val=""/>
-      <w:lvlJc w:val="left"/>
-      <w:pPr>
-        <w:ind w:left="960" w:hanging="480"/>
-      </w:pPr>
-      <w:rPr>
-        <w:rFonts w:ascii="Wingdings" w:hAnsi="Wingdings" w:hint="default"/>
-      </w:rPr>
-    </w:lvl>
-    <w:lvl w:ilvl="2" w:tplc="04090005" w:tentative="1">
-      <w:start w:val="1"/>
-      <w:numFmt w:val="bullet"/>
-      <w:lvlText w:val=""/>
-      <w:lvlJc w:val="left"/>
-      <w:pPr>
-        <w:ind w:left="1440" w:hanging="480"/>
-      </w:pPr>
-      <w:rPr>
-        <w:rFonts w:ascii="Wingdings" w:hAnsi="Wingdings" w:hint="default"/>
-      </w:rPr>
-    </w:lvl>
-    <w:lvl w:ilvl="3" w:tplc="04090001" w:tentative="1">
-      <w:start w:val="1"/>
-      <w:numFmt w:val="bullet"/>
-      <w:lvlText w:val=""/>
-      <w:lvlJc w:val="left"/>
-      <w:pPr>
-        <w:ind w:left="1920" w:hanging="480"/>
-      </w:pPr>
-      <w:rPr>
-        <w:rFonts w:ascii="Wingdings" w:hAnsi="Wingdings" w:hint="default"/>
-      </w:rPr>
-    </w:lvl>
-    <w:lvl w:ilvl="4" w:tplc="04090003" w:tentative="1">
-      <w:start w:val="1"/>
-      <w:numFmt w:val="bullet"/>
-      <w:lvlText w:val=""/>
-      <w:lvlJc w:val="left"/>
-      <w:pPr>
-        <w:ind w:left="2400" w:hanging="480"/>
-      </w:pPr>
-      <w:rPr>
-        <w:rFonts w:ascii="Wingdings" w:hAnsi="Wingdings" w:hint="default"/>
-      </w:rPr>
-    </w:lvl>
-    <w:lvl w:ilvl="5" w:tplc="04090005" w:tentative="1">
-      <w:start w:val="1"/>
-      <w:numFmt w:val="bullet"/>
-      <w:lvlText w:val=""/>
-      <w:lvlJc w:val="left"/>
-      <w:pPr>
-        <w:ind w:left="2880" w:hanging="480"/>
-      </w:pPr>
-      <w:rPr>
-        <w:rFonts w:ascii="Wingdings" w:hAnsi="Wingdings" w:hint="default"/>
-      </w:rPr>
-    </w:lvl>
-    <w:lvl w:ilvl="6" w:tplc="04090001" w:tentative="1">
-      <w:start w:val="1"/>
-      <w:numFmt w:val="bullet"/>
-      <w:lvlText w:val=""/>
-      <w:lvlJc w:val="left"/>
-      <w:pPr>
-        <w:ind w:left="3360" w:hanging="480"/>
-      </w:pPr>
-      <w:rPr>
-        <w:rFonts w:ascii="Wingdings" w:hAnsi="Wingdings" w:hint="default"/>
-      </w:rPr>
-    </w:lvl>
-    <w:lvl w:ilvl="7" w:tplc="04090003" w:tentative="1">
-      <w:start w:val="1"/>
-      <w:numFmt w:val="bullet"/>
-      <w:lvlText w:val=""/>
-      <w:lvlJc w:val="left"/>
-      <w:pPr>
-        <w:ind w:left="3840" w:hanging="480"/>
-      </w:pPr>
-      <w:rPr>
-        <w:rFonts w:ascii="Wingdings" w:hAnsi="Wingdings" w:hint="default"/>
-      </w:rPr>
-    </w:lvl>
-    <w:lvl w:ilvl="8" w:tplc="04090005" w:tentative="1">
-      <w:start w:val="1"/>
-      <w:numFmt w:val="bullet"/>
-      <w:lvlText w:val=""/>
-      <w:lvlJc w:val="left"/>
-      <w:pPr>
-        <w:ind w:left="4320" w:hanging="480"/>
-      </w:pPr>
-      <w:rPr>
-        <w:rFonts w:ascii="Wingdings" w:hAnsi="Wingdings" w:hint="default"/>
-      </w:rPr>
-    </w:lvl>
-  </w:abstractNum>
-  <w:abstractNum w:abstractNumId="6">
+  <w:abstractNum w:abstractNumId="5" w15:restartNumberingAfterBreak="0">
     <w:nsid w:val="3285482A"/>
     <w:multiLevelType w:val="hybridMultilevel"/>
     <w:tmpl w:val="87D8076C"/>
@@ -10209,7 +12212,7 @@
       </w:pPr>
     </w:lvl>
   </w:abstractNum>
-  <w:abstractNum w:abstractNumId="7">
+  <w:abstractNum w:abstractNumId="6" w15:restartNumberingAfterBreak="0">
     <w:nsid w:val="4A503569"/>
     <w:multiLevelType w:val="hybridMultilevel"/>
     <w:tmpl w:val="27ECDE34"/>
@@ -10298,7 +12301,7 @@
       </w:pPr>
     </w:lvl>
   </w:abstractNum>
-  <w:abstractNum w:abstractNumId="8">
+  <w:abstractNum w:abstractNumId="7" w15:restartNumberingAfterBreak="0">
     <w:nsid w:val="4AE044BD"/>
     <w:multiLevelType w:val="hybridMultilevel"/>
     <w:tmpl w:val="5F8AC8D6"/>
@@ -10387,7 +12390,7 @@
       </w:pPr>
     </w:lvl>
   </w:abstractNum>
-  <w:abstractNum w:abstractNumId="9">
+  <w:abstractNum w:abstractNumId="8" w15:restartNumberingAfterBreak="0">
     <w:nsid w:val="4E2B0EDB"/>
     <w:multiLevelType w:val="hybridMultilevel"/>
     <w:tmpl w:val="87E6126C"/>
@@ -10476,120 +12479,7 @@
       </w:pPr>
     </w:lvl>
   </w:abstractNum>
-  <w:abstractNum w:abstractNumId="10">
-    <w:nsid w:val="5B092C99"/>
-    <w:multiLevelType w:val="hybridMultilevel"/>
-    <w:tmpl w:val="433238B2"/>
-    <w:lvl w:ilvl="0" w:tplc="B248EB54">
-      <w:start w:val="1"/>
-      <w:numFmt w:val="bullet"/>
-      <w:lvlText w:val=""/>
-      <w:lvlJc w:val="left"/>
-      <w:pPr>
-        <w:ind w:left="1206" w:hanging="480"/>
-      </w:pPr>
-      <w:rPr>
-        <w:rFonts w:ascii="Wingdings" w:hAnsi="Wingdings" w:hint="default"/>
-      </w:rPr>
-    </w:lvl>
-    <w:lvl w:ilvl="1" w:tplc="04090003" w:tentative="1">
-      <w:start w:val="1"/>
-      <w:numFmt w:val="bullet"/>
-      <w:lvlText w:val=""/>
-      <w:lvlJc w:val="left"/>
-      <w:pPr>
-        <w:ind w:left="1686" w:hanging="480"/>
-      </w:pPr>
-      <w:rPr>
-        <w:rFonts w:ascii="Wingdings" w:hAnsi="Wingdings" w:hint="default"/>
-      </w:rPr>
-    </w:lvl>
-    <w:lvl w:ilvl="2" w:tplc="04090005" w:tentative="1">
-      <w:start w:val="1"/>
-      <w:numFmt w:val="bullet"/>
-      <w:lvlText w:val=""/>
-      <w:lvlJc w:val="left"/>
-      <w:pPr>
-        <w:ind w:left="2166" w:hanging="480"/>
-      </w:pPr>
-      <w:rPr>
-        <w:rFonts w:ascii="Wingdings" w:hAnsi="Wingdings" w:hint="default"/>
-      </w:rPr>
-    </w:lvl>
-    <w:lvl w:ilvl="3" w:tplc="04090001" w:tentative="1">
-      <w:start w:val="1"/>
-      <w:numFmt w:val="bullet"/>
-      <w:lvlText w:val=""/>
-      <w:lvlJc w:val="left"/>
-      <w:pPr>
-        <w:ind w:left="2646" w:hanging="480"/>
-      </w:pPr>
-      <w:rPr>
-        <w:rFonts w:ascii="Wingdings" w:hAnsi="Wingdings" w:hint="default"/>
-      </w:rPr>
-    </w:lvl>
-    <w:lvl w:ilvl="4" w:tplc="04090003" w:tentative="1">
-      <w:start w:val="1"/>
-      <w:numFmt w:val="bullet"/>
-      <w:lvlText w:val=""/>
-      <w:lvlJc w:val="left"/>
-      <w:pPr>
-        <w:ind w:left="3126" w:hanging="480"/>
-      </w:pPr>
-      <w:rPr>
-        <w:rFonts w:ascii="Wingdings" w:hAnsi="Wingdings" w:hint="default"/>
-      </w:rPr>
-    </w:lvl>
-    <w:lvl w:ilvl="5" w:tplc="04090005" w:tentative="1">
-      <w:start w:val="1"/>
-      <w:numFmt w:val="bullet"/>
-      <w:lvlText w:val=""/>
-      <w:lvlJc w:val="left"/>
-      <w:pPr>
-        <w:ind w:left="3606" w:hanging="480"/>
-      </w:pPr>
-      <w:rPr>
-        <w:rFonts w:ascii="Wingdings" w:hAnsi="Wingdings" w:hint="default"/>
-      </w:rPr>
-    </w:lvl>
-    <w:lvl w:ilvl="6" w:tplc="04090001" w:tentative="1">
-      <w:start w:val="1"/>
-      <w:numFmt w:val="bullet"/>
-      <w:lvlText w:val=""/>
-      <w:lvlJc w:val="left"/>
-      <w:pPr>
-        <w:ind w:left="4086" w:hanging="480"/>
-      </w:pPr>
-      <w:rPr>
-        <w:rFonts w:ascii="Wingdings" w:hAnsi="Wingdings" w:hint="default"/>
-      </w:rPr>
-    </w:lvl>
-    <w:lvl w:ilvl="7" w:tplc="04090003" w:tentative="1">
-      <w:start w:val="1"/>
-      <w:numFmt w:val="bullet"/>
-      <w:lvlText w:val=""/>
-      <w:lvlJc w:val="left"/>
-      <w:pPr>
-        <w:ind w:left="4566" w:hanging="480"/>
-      </w:pPr>
-      <w:rPr>
-        <w:rFonts w:ascii="Wingdings" w:hAnsi="Wingdings" w:hint="default"/>
-      </w:rPr>
-    </w:lvl>
-    <w:lvl w:ilvl="8" w:tplc="04090005" w:tentative="1">
-      <w:start w:val="1"/>
-      <w:numFmt w:val="bullet"/>
-      <w:lvlText w:val=""/>
-      <w:lvlJc w:val="left"/>
-      <w:pPr>
-        <w:ind w:left="5046" w:hanging="480"/>
-      </w:pPr>
-      <w:rPr>
-        <w:rFonts w:ascii="Wingdings" w:hAnsi="Wingdings" w:hint="default"/>
-      </w:rPr>
-    </w:lvl>
-  </w:abstractNum>
-  <w:abstractNum w:abstractNumId="11">
+  <w:abstractNum w:abstractNumId="9" w15:restartNumberingAfterBreak="0">
     <w:nsid w:val="5F3A7A3D"/>
     <w:multiLevelType w:val="hybridMultilevel"/>
     <w:tmpl w:val="0CEC006C"/>
@@ -10678,7 +12568,7 @@
       </w:pPr>
     </w:lvl>
   </w:abstractNum>
-  <w:abstractNum w:abstractNumId="12">
+  <w:abstractNum w:abstractNumId="10" w15:restartNumberingAfterBreak="0">
     <w:nsid w:val="64E1664C"/>
     <w:multiLevelType w:val="hybridMultilevel"/>
     <w:tmpl w:val="9BB6143E"/>
@@ -10767,7 +12657,7 @@
       </w:pPr>
     </w:lvl>
   </w:abstractNum>
-  <w:abstractNum w:abstractNumId="13">
+  <w:abstractNum w:abstractNumId="11" w15:restartNumberingAfterBreak="0">
     <w:nsid w:val="66034209"/>
     <w:multiLevelType w:val="hybridMultilevel"/>
     <w:tmpl w:val="62B06F8A"/>
@@ -10886,43 +12776,37 @@
     <w:abstractNumId w:val="1"/>
   </w:num>
   <w:num w:numId="2">
-    <w:abstractNumId w:val="13"/>
+    <w:abstractNumId w:val="11"/>
   </w:num>
   <w:num w:numId="3">
-    <w:abstractNumId w:val="6"/>
+    <w:abstractNumId w:val="5"/>
   </w:num>
   <w:num w:numId="4">
     <w:abstractNumId w:val="2"/>
   </w:num>
   <w:num w:numId="5">
-    <w:abstractNumId w:val="8"/>
+    <w:abstractNumId w:val="7"/>
   </w:num>
   <w:num w:numId="6">
-    <w:abstractNumId w:val="11"/>
+    <w:abstractNumId w:val="9"/>
   </w:num>
   <w:num w:numId="7">
-    <w:abstractNumId w:val="7"/>
+    <w:abstractNumId w:val="6"/>
   </w:num>
   <w:num w:numId="8">
-    <w:abstractNumId w:val="9"/>
+    <w:abstractNumId w:val="8"/>
   </w:num>
   <w:num w:numId="9">
     <w:abstractNumId w:val="3"/>
   </w:num>
   <w:num w:numId="10">
-    <w:abstractNumId w:val="12"/>
+    <w:abstractNumId w:val="10"/>
   </w:num>
   <w:num w:numId="11">
-    <w:abstractNumId w:val="5"/>
+    <w:abstractNumId w:val="4"/>
   </w:num>
   <w:num w:numId="12">
     <w:abstractNumId w:val="0"/>
-  </w:num>
-  <w:num w:numId="13">
-    <w:abstractNumId w:val="4"/>
-  </w:num>
-  <w:num w:numId="14">
-    <w:abstractNumId w:val="10"/>
   </w:num>
 </w:numbering>
 </file>
@@ -12039,6 +13923,25 @@
     <w:link w:val="afc"/>
     <w:uiPriority w:val="99"/>
   </w:style>
+  <w:style w:type="table" w:styleId="afe">
+    <w:name w:val="Table Grid"/>
+    <w:basedOn w:val="a1"/>
+    <w:uiPriority w:val="59"/>
+    <w:rsid w:val="008A7829"/>
+    <w:pPr>
+      <w:spacing w:after="0" w:line="240" w:lineRule="auto"/>
+    </w:pPr>
+    <w:tblPr>
+      <w:tblBorders>
+        <w:top w:val="single" w:sz="4" w:space="0" w:color="auto"/>
+        <w:left w:val="single" w:sz="4" w:space="0" w:color="auto"/>
+        <w:bottom w:val="single" w:sz="4" w:space="0" w:color="auto"/>
+        <w:right w:val="single" w:sz="4" w:space="0" w:color="auto"/>
+        <w:insideH w:val="single" w:sz="4" w:space="0" w:color="auto"/>
+        <w:insideV w:val="single" w:sz="4" w:space="0" w:color="auto"/>
+      </w:tblBorders>
+    </w:tblPr>
+  </w:style>
 </w:styles>
 </file>
 
@@ -12108,29 +14011,30 @@
     <w:charset w:val="00"/>
     <w:family w:val="roman"/>
     <w:pitch w:val="variable"/>
-    <w:sig w:usb0="E0002EFF" w:usb1="C0007843" w:usb2="00000009" w:usb3="00000000" w:csb0="000001FF" w:csb1="00000000"/>
+    <w:sig w:usb0="E0002EFF" w:usb1="C000785B" w:usb2="00000009" w:usb3="00000000" w:csb0="000001FF" w:csb1="00000000"/>
   </w:font>
   <w:font w:name="微軟正黑體">
     <w:panose1 w:val="020B0604030504040204"/>
     <w:charset w:val="88"/>
     <w:family w:val="swiss"/>
     <w:pitch w:val="variable"/>
-    <w:sig w:usb0="00000087" w:usb1="288F4000" w:usb2="00000016" w:usb3="00000000" w:csb0="00100009" w:csb1="00000000"/>
+    <w:sig w:usb0="000002A7" w:usb1="28CF4400" w:usb2="00000016" w:usb3="00000000" w:csb0="00100009" w:csb1="00000000"/>
   </w:font>
   <w:font w:name="Arial">
     <w:panose1 w:val="020B0604020202020204"/>
     <w:charset w:val="00"/>
     <w:family w:val="swiss"/>
     <w:pitch w:val="variable"/>
-    <w:sig w:usb0="E0002AFF" w:usb1="C0007843" w:usb2="00000009" w:usb3="00000000" w:csb0="000001FF" w:csb1="00000000"/>
+    <w:sig w:usb0="E0002EFF" w:usb1="C0007843" w:usb2="00000009" w:usb3="00000000" w:csb0="000001FF" w:csb1="00000000"/>
   </w:font>
   <w:font w:name="SimHei">
-    <w:altName w:val="黑体"/>
+    <w:altName w:val="Arial Unicode MS"/>
     <w:panose1 w:val="02010609060101010101"/>
     <w:charset w:val="86"/>
     <w:family w:val="modern"/>
+    <w:notTrueType/>
     <w:pitch w:val="fixed"/>
-    <w:sig w:usb0="800002BF" w:usb1="38CF7CFA" w:usb2="00000016" w:usb3="00000000" w:csb0="00040001" w:csb1="00000000"/>
+    <w:sig w:usb0="00000000" w:usb1="080E0000" w:usb2="00000010" w:usb3="00000000" w:csb0="00040000" w:csb1="00000000"/>
   </w:font>
   <w:font w:name="Arial Black">
     <w:panose1 w:val="020B0A04020102020204"/>
@@ -12145,7 +14049,7 @@
     <w:charset w:val="86"/>
     <w:family w:val="swiss"/>
     <w:pitch w:val="variable"/>
-    <w:sig w:usb0="A0000287" w:usb1="28CF3C52" w:usb2="00000016" w:usb3="00000000" w:csb0="0004001F" w:csb1="00000000"/>
+    <w:sig w:usb0="80000287" w:usb1="28CF3C50" w:usb2="00000016" w:usb3="00000000" w:csb0="0004001F" w:csb1="00000000"/>
   </w:font>
   <w:font w:name="Tahoma">
     <w:panose1 w:val="020B0604030504040204"/>
@@ -12167,21 +14071,21 @@
     <w:charset w:val="86"/>
     <w:family w:val="swiss"/>
     <w:pitch w:val="variable"/>
-    <w:sig w:usb0="A0000287" w:usb1="28CF3C52" w:usb2="00000016" w:usb3="00000000" w:csb0="0004001F" w:csb1="00000000"/>
+    <w:sig w:usb0="80000287" w:usb1="28CF3C50" w:usb2="00000016" w:usb3="00000000" w:csb0="0004001F" w:csb1="00000000"/>
   </w:font>
   <w:font w:name="Calibri">
     <w:panose1 w:val="020F0502020204030204"/>
     <w:charset w:val="00"/>
     <w:family w:val="swiss"/>
     <w:pitch w:val="variable"/>
-    <w:sig w:usb0="E00002FF" w:usb1="4000ACFF" w:usb2="00000001" w:usb3="00000000" w:csb0="0000019F" w:csb1="00000000"/>
+    <w:sig w:usb0="E0002AFF" w:usb1="C000247B" w:usb2="00000009" w:usb3="00000000" w:csb0="000001FF" w:csb1="00000000"/>
   </w:font>
   <w:font w:name="Calibri Light">
     <w:panose1 w:val="020F0302020204030204"/>
     <w:charset w:val="00"/>
     <w:family w:val="swiss"/>
     <w:pitch w:val="variable"/>
-    <w:sig w:usb0="A00002EF" w:usb1="4000207B" w:usb2="00000000" w:usb3="00000000" w:csb0="0000019F" w:csb1="00000000"/>
+    <w:sig w:usb0="E0002AFF" w:usb1="C000247B" w:usb2="00000009" w:usb3="00000000" w:csb0="000001FF" w:csb1="00000000"/>
   </w:font>
 </w:fonts>
 </file>
@@ -12212,7 +14116,8 @@
   <w:rsids>
     <w:rsidRoot w:val="00C13C52"/>
     <w:rsid w:val="002114CF"/>
-    <w:rsid w:val="002B1842"/>
+    <w:rsid w:val="00226994"/>
+    <w:rsid w:val="002626F5"/>
     <w:rsid w:val="00496821"/>
     <w:rsid w:val="005578D0"/>
     <w:rsid w:val="00581334"/>
@@ -12221,7 +14126,6 @@
     <w:rsid w:val="00912EE9"/>
     <w:rsid w:val="00C13C52"/>
     <w:rsid w:val="00CE7BB0"/>
-    <w:rsid w:val="00F33D18"/>
   </w:rsids>
   <m:mathPr>
     <m:mathFont m:val="Cambria Math"/>
@@ -13107,7 +15011,7 @@
 </file>
 
 <file path=customXml/itemProps2.xml><?xml version="1.0" encoding="utf-8"?>
-<ds:datastoreItem xmlns:ds="http://schemas.openxmlformats.org/officeDocument/2006/customXml" ds:itemID="{180B038E-97E5-45C8-8B7F-6C72AC35ED02}">
+<ds:datastoreItem xmlns:ds="http://schemas.openxmlformats.org/officeDocument/2006/customXml" ds:itemID="{D21A1523-719C-426B-A1EE-6B8D3E214EDC}">
   <ds:schemaRefs>
     <ds:schemaRef ds:uri="http://schemas.openxmlformats.org/officeDocument/2006/bibliography"/>
   </ds:schemaRefs>

</xml_diff>